<commit_message>
assignment 4.4 - async pipe
</commit_message>
<xml_diff>
--- a/week-4/Instructions – Assignment 4.4 – Async Pipe.docx
+++ b/week-4/Instructions – Assignment 4.4 – Async Pipe.docx
@@ -1,6 +1,6 @@
 
 <file path=word/document.xml><?xml version="1.0" encoding="utf-8"?>
-<w:document xmlns:wpc="http://schemas.microsoft.com/office/word/2010/wordprocessingCanvas" xmlns:cx="http://schemas.microsoft.com/office/drawing/2014/chartex" xmlns:cx1="http://schemas.microsoft.com/office/drawing/2015/9/8/chartex" xmlns:cx2="http://schemas.microsoft.com/office/drawing/2015/10/21/chartex" xmlns:cx3="http://schemas.microsoft.com/office/drawing/2016/5/9/chartex" xmlns:cx4="http://schemas.microsoft.com/office/drawing/2016/5/10/chartex" xmlns:cx5="http://schemas.microsoft.com/office/drawing/2016/5/11/chartex" xmlns:cx6="http://schemas.microsoft.com/office/drawing/2016/5/12/chartex" xmlns:cx7="http://schemas.microsoft.com/office/drawing/2016/5/13/chartex" xmlns:cx8="http://schemas.microsoft.com/office/drawing/2016/5/14/chartex" xmlns:mc="http://schemas.openxmlformats.org/markup-compatibility/2006" xmlns:aink="http://schemas.microsoft.com/office/drawing/2016/ink" xmlns:am3d="http://schemas.microsoft.com/office/drawing/2017/model3d" xmlns:o="urn:schemas-microsoft-com:office:office" xmlns:r="http://schemas.openxmlformats.org/officeDocument/2006/relationships" xmlns:m="http://schemas.openxmlformats.org/officeDocument/2006/math" xmlns:v="urn:schemas-microsoft-com:vml" xmlns:wp14="http://schemas.microsoft.com/office/word/2010/wordprocessingDrawing" xmlns:wp="http://schemas.openxmlformats.org/drawingml/2006/wordprocessingDrawing" xmlns:w10="urn:schemas-microsoft-com:office:word" xmlns:w="http://schemas.openxmlformats.org/wordprocessingml/2006/main" xmlns:w14="http://schemas.microsoft.com/office/word/2010/wordml" xmlns:w15="http://schemas.microsoft.com/office/word/2012/wordml" xmlns:w16cex="http://schemas.microsoft.com/office/word/2018/wordml/cex" xmlns:w16cid="http://schemas.microsoft.com/office/word/2016/wordml/cid" xmlns:w16="http://schemas.microsoft.com/office/word/2018/wordml" xmlns:w16se="http://schemas.microsoft.com/office/word/2015/wordml/symex" xmlns:wpg="http://schemas.microsoft.com/office/word/2010/wordprocessingGroup" xmlns:wpi="http://schemas.microsoft.com/office/word/2010/wordprocessingInk" xmlns:wne="http://schemas.microsoft.com/office/word/2006/wordml" xmlns:wps="http://schemas.microsoft.com/office/word/2010/wordprocessingShape" mc:Ignorable="w14 w15 w16se w16cid w16 w16cex wp14">
+<w:document xmlns:wpc="http://schemas.microsoft.com/office/word/2010/wordprocessingCanvas" xmlns:cx="http://schemas.microsoft.com/office/drawing/2014/chartex" xmlns:cx1="http://schemas.microsoft.com/office/drawing/2015/9/8/chartex" xmlns:cx2="http://schemas.microsoft.com/office/drawing/2015/10/21/chartex" xmlns:cx3="http://schemas.microsoft.com/office/drawing/2016/5/9/chartex" xmlns:cx4="http://schemas.microsoft.com/office/drawing/2016/5/10/chartex" xmlns:cx5="http://schemas.microsoft.com/office/drawing/2016/5/11/chartex" xmlns:cx6="http://schemas.microsoft.com/office/drawing/2016/5/12/chartex" xmlns:cx7="http://schemas.microsoft.com/office/drawing/2016/5/13/chartex" xmlns:cx8="http://schemas.microsoft.com/office/drawing/2016/5/14/chartex" xmlns:mc="http://schemas.openxmlformats.org/markup-compatibility/2006" xmlns:aink="http://schemas.microsoft.com/office/drawing/2016/ink" xmlns:am3d="http://schemas.microsoft.com/office/drawing/2017/model3d" xmlns:o="urn:schemas-microsoft-com:office:office" xmlns:oel="http://schemas.microsoft.com/office/2019/extlst" xmlns:r="http://schemas.openxmlformats.org/officeDocument/2006/relationships" xmlns:m="http://schemas.openxmlformats.org/officeDocument/2006/math" xmlns:v="urn:schemas-microsoft-com:vml" xmlns:wp14="http://schemas.microsoft.com/office/word/2010/wordprocessingDrawing" xmlns:wp="http://schemas.openxmlformats.org/drawingml/2006/wordprocessingDrawing" xmlns:w10="urn:schemas-microsoft-com:office:word" xmlns:w="http://schemas.openxmlformats.org/wordprocessingml/2006/main" xmlns:w14="http://schemas.microsoft.com/office/word/2010/wordml" xmlns:w15="http://schemas.microsoft.com/office/word/2012/wordml" xmlns:w16cex="http://schemas.microsoft.com/office/word/2018/wordml/cex" xmlns:w16cid="http://schemas.microsoft.com/office/word/2016/wordml/cid" xmlns:w16="http://schemas.microsoft.com/office/word/2018/wordml" xmlns:w16sdtdh="http://schemas.microsoft.com/office/word/2020/wordml/sdtdatahash" xmlns:w16se="http://schemas.microsoft.com/office/word/2015/wordml/symex" xmlns:wpg="http://schemas.microsoft.com/office/word/2010/wordprocessingGroup" xmlns:wpi="http://schemas.microsoft.com/office/word/2010/wordprocessingInk" xmlns:wne="http://schemas.microsoft.com/office/word/2006/wordml" xmlns:wps="http://schemas.microsoft.com/office/word/2010/wordprocessingShape" mc:Ignorable="w14 w15 w16se w16cid w16 w16cex w16sdtdh wp14">
   <w:body>
     <w:p>
       <w:pPr>
@@ -97,15 +97,35 @@
         <w:textAlignment w:val="baseline"/>
         <w:rPr>
           <w:rFonts w:ascii="Arial" w:eastAsia="Times New Roman" w:hAnsi="Arial" w:cs="Arial"/>
-          <w:color w:val="000000"/>
-        </w:rPr>
-      </w:pPr>
-      <w:r>
-        <w:rPr>
-          <w:rFonts w:ascii="Arial" w:eastAsia="Times New Roman" w:hAnsi="Arial" w:cs="Arial"/>
-          <w:color w:val="000000"/>
-        </w:rPr>
-        <w:t>Make a copy of the reactive-composer-app from Exercise 4.3 and add it to your week-4 directory </w:t>
+          <w:strike/>
+          <w:color w:val="000000"/>
+        </w:rPr>
+      </w:pPr>
+      <w:r>
+        <w:rPr>
+          <w:rFonts w:ascii="Arial" w:eastAsia="Times New Roman" w:hAnsi="Arial" w:cs="Arial"/>
+          <w:strike/>
+          <w:color w:val="000000"/>
+        </w:rPr>
+        <w:t xml:space="preserve">Make a copy of the reactive-composer-app from Exercise 4.3 and add it to your week-4 </w:t>
+      </w:r>
+      <w:proofErr w:type="gramStart"/>
+      <w:r>
+        <w:rPr>
+          <w:rFonts w:ascii="Arial" w:eastAsia="Times New Roman" w:hAnsi="Arial" w:cs="Arial"/>
+          <w:strike/>
+          <w:color w:val="000000"/>
+        </w:rPr>
+        <w:t>directory</w:t>
+      </w:r>
+      <w:proofErr w:type="gramEnd"/>
+      <w:r>
+        <w:rPr>
+          <w:rFonts w:ascii="Arial" w:eastAsia="Times New Roman" w:hAnsi="Arial" w:cs="Arial"/>
+          <w:strike/>
+          <w:color w:val="000000"/>
+        </w:rPr>
+        <w:t> </w:t>
       </w:r>
     </w:p>
     <w:p>
@@ -118,16 +138,28 @@
         <w:textAlignment w:val="baseline"/>
         <w:rPr>
           <w:rFonts w:ascii="Arial" w:eastAsia="Times New Roman" w:hAnsi="Arial" w:cs="Arial"/>
-          <w:color w:val="000000"/>
-        </w:rPr>
-      </w:pPr>
-      <w:r>
-        <w:rPr>
-          <w:rFonts w:ascii="Arial" w:eastAsia="Times New Roman" w:hAnsi="Arial" w:cs="Arial"/>
-          <w:color w:val="000000"/>
-        </w:rPr>
-        <w:t>Rename the application to enterprise-composer-app</w:t>
-      </w:r>
+          <w:strike/>
+          <w:color w:val="000000"/>
+        </w:rPr>
+      </w:pPr>
+      <w:r>
+        <w:rPr>
+          <w:rFonts w:ascii="Arial" w:eastAsia="Times New Roman" w:hAnsi="Arial" w:cs="Arial"/>
+          <w:strike/>
+          <w:color w:val="000000"/>
+        </w:rPr>
+        <w:t>Rename the application to enterprise-composer-</w:t>
+      </w:r>
+      <w:proofErr w:type="gramStart"/>
+      <w:r>
+        <w:rPr>
+          <w:rFonts w:ascii="Arial" w:eastAsia="Times New Roman" w:hAnsi="Arial" w:cs="Arial"/>
+          <w:strike/>
+          <w:color w:val="000000"/>
+        </w:rPr>
+        <w:t>app</w:t>
+      </w:r>
+      <w:proofErr w:type="gramEnd"/>
     </w:p>
     <w:p>
       <w:pPr>
@@ -139,12 +171,14 @@
         <w:textAlignment w:val="baseline"/>
         <w:rPr>
           <w:rFonts w:ascii="Arial" w:eastAsia="Times New Roman" w:hAnsi="Arial" w:cs="Arial"/>
-          <w:color w:val="000000"/>
-        </w:rPr>
-      </w:pPr>
-      <w:r>
-        <w:rPr>
-          <w:rFonts w:ascii="Arial" w:eastAsia="Times New Roman" w:hAnsi="Arial" w:cs="Arial"/>
+          <w:strike/>
+          <w:color w:val="000000"/>
+        </w:rPr>
+      </w:pPr>
+      <w:r>
+        <w:rPr>
+          <w:rFonts w:ascii="Arial" w:eastAsia="Times New Roman" w:hAnsi="Arial" w:cs="Arial"/>
+          <w:strike/>
           <w:color w:val="000000"/>
         </w:rPr>
         <w:t xml:space="preserve">Delete the </w:t>
@@ -153,6 +187,7 @@
       <w:r>
         <w:rPr>
           <w:rFonts w:ascii="Arial" w:eastAsia="Times New Roman" w:hAnsi="Arial" w:cs="Arial"/>
+          <w:strike/>
           <w:color w:val="000000"/>
         </w:rPr>
         <w:t>node_modules</w:t>
@@ -161,9 +196,28 @@
       <w:r>
         <w:rPr>
           <w:rFonts w:ascii="Arial" w:eastAsia="Times New Roman" w:hAnsi="Arial" w:cs="Arial"/>
-          <w:color w:val="000000"/>
-        </w:rPr>
-        <w:t xml:space="preserve"> directory </w:t>
+          <w:strike/>
+          <w:color w:val="000000"/>
+        </w:rPr>
+        <w:t xml:space="preserve"> </w:t>
+      </w:r>
+      <w:proofErr w:type="gramStart"/>
+      <w:r>
+        <w:rPr>
+          <w:rFonts w:ascii="Arial" w:eastAsia="Times New Roman" w:hAnsi="Arial" w:cs="Arial"/>
+          <w:strike/>
+          <w:color w:val="000000"/>
+        </w:rPr>
+        <w:t>directory</w:t>
+      </w:r>
+      <w:proofErr w:type="gramEnd"/>
+      <w:r>
+        <w:rPr>
+          <w:rFonts w:ascii="Arial" w:eastAsia="Times New Roman" w:hAnsi="Arial" w:cs="Arial"/>
+          <w:strike/>
+          <w:color w:val="000000"/>
+        </w:rPr>
+        <w:t> </w:t>
       </w:r>
     </w:p>
     <w:p>
@@ -176,12 +230,14 @@
         <w:textAlignment w:val="baseline"/>
         <w:rPr>
           <w:rFonts w:ascii="Arial" w:eastAsia="Times New Roman" w:hAnsi="Arial" w:cs="Arial"/>
-          <w:color w:val="000000"/>
-        </w:rPr>
-      </w:pPr>
-      <w:r>
-        <w:rPr>
-          <w:rFonts w:ascii="Arial" w:eastAsia="Times New Roman" w:hAnsi="Arial" w:cs="Arial"/>
+          <w:strike/>
+          <w:color w:val="000000"/>
+        </w:rPr>
+      </w:pPr>
+      <w:r>
+        <w:rPr>
+          <w:rFonts w:ascii="Arial" w:eastAsia="Times New Roman" w:hAnsi="Arial" w:cs="Arial"/>
+          <w:strike/>
           <w:color w:val="000000"/>
         </w:rPr>
         <w:t>Delete the package-</w:t>
@@ -190,6 +246,7 @@
       <w:r>
         <w:rPr>
           <w:rFonts w:ascii="Arial" w:eastAsia="Times New Roman" w:hAnsi="Arial" w:cs="Arial"/>
+          <w:strike/>
           <w:color w:val="000000"/>
         </w:rPr>
         <w:t>lock.json</w:t>
@@ -198,10 +255,21 @@
       <w:r>
         <w:rPr>
           <w:rFonts w:ascii="Arial" w:eastAsia="Times New Roman" w:hAnsi="Arial" w:cs="Arial"/>
-          <w:color w:val="000000"/>
-        </w:rPr>
-        <w:t xml:space="preserve"> file</w:t>
-      </w:r>
+          <w:strike/>
+          <w:color w:val="000000"/>
+        </w:rPr>
+        <w:t xml:space="preserve"> </w:t>
+      </w:r>
+      <w:proofErr w:type="gramStart"/>
+      <w:r>
+        <w:rPr>
+          <w:rFonts w:ascii="Arial" w:eastAsia="Times New Roman" w:hAnsi="Arial" w:cs="Arial"/>
+          <w:strike/>
+          <w:color w:val="000000"/>
+        </w:rPr>
+        <w:t>file</w:t>
+      </w:r>
+      <w:proofErr w:type="gramEnd"/>
     </w:p>
     <w:p>
       <w:pPr>
@@ -213,12 +281,14 @@
         <w:textAlignment w:val="baseline"/>
         <w:rPr>
           <w:rFonts w:ascii="Arial" w:eastAsia="Times New Roman" w:hAnsi="Arial" w:cs="Arial"/>
-          <w:color w:val="000000"/>
-        </w:rPr>
-      </w:pPr>
-      <w:r>
-        <w:rPr>
-          <w:rFonts w:ascii="Arial" w:eastAsia="Times New Roman" w:hAnsi="Arial" w:cs="Arial"/>
+          <w:strike/>
+          <w:color w:val="000000"/>
+        </w:rPr>
+      </w:pPr>
+      <w:r>
+        <w:rPr>
+          <w:rFonts w:ascii="Arial" w:eastAsia="Times New Roman" w:hAnsi="Arial" w:cs="Arial"/>
+          <w:strike/>
           <w:color w:val="000000"/>
         </w:rPr>
         <w:t xml:space="preserve">Open the </w:t>
@@ -227,6 +297,7 @@
       <w:r>
         <w:rPr>
           <w:rFonts w:ascii="Arial" w:eastAsia="Times New Roman" w:hAnsi="Arial" w:cs="Arial"/>
+          <w:strike/>
           <w:color w:val="000000"/>
         </w:rPr>
         <w:t>angular.json</w:t>
@@ -235,9 +306,28 @@
       <w:r>
         <w:rPr>
           <w:rFonts w:ascii="Arial" w:eastAsia="Times New Roman" w:hAnsi="Arial" w:cs="Arial"/>
-          <w:color w:val="000000"/>
-        </w:rPr>
-        <w:t xml:space="preserve"> file and find and replace all “reactive-composer-app” entries with “enterprise-composer-app” </w:t>
+          <w:strike/>
+          <w:color w:val="000000"/>
+        </w:rPr>
+        <w:t xml:space="preserve"> file and find and replace all “reactive-composer-app” entries with “enterprise-composer-</w:t>
+      </w:r>
+      <w:proofErr w:type="gramStart"/>
+      <w:r>
+        <w:rPr>
+          <w:rFonts w:ascii="Arial" w:eastAsia="Times New Roman" w:hAnsi="Arial" w:cs="Arial"/>
+          <w:strike/>
+          <w:color w:val="000000"/>
+        </w:rPr>
+        <w:t>app”</w:t>
+      </w:r>
+      <w:proofErr w:type="gramEnd"/>
+      <w:r>
+        <w:rPr>
+          <w:rFonts w:ascii="Arial" w:eastAsia="Times New Roman" w:hAnsi="Arial" w:cs="Arial"/>
+          <w:strike/>
+          <w:color w:val="000000"/>
+        </w:rPr>
+        <w:t> </w:t>
       </w:r>
     </w:p>
     <w:p>
@@ -250,12 +340,14 @@
         <w:textAlignment w:val="baseline"/>
         <w:rPr>
           <w:rFonts w:ascii="Arial" w:eastAsia="Times New Roman" w:hAnsi="Arial" w:cs="Arial"/>
-          <w:color w:val="000000"/>
-        </w:rPr>
-      </w:pPr>
-      <w:r>
-        <w:rPr>
-          <w:rFonts w:ascii="Arial" w:eastAsia="Times New Roman" w:hAnsi="Arial" w:cs="Arial"/>
+          <w:strike/>
+          <w:color w:val="000000"/>
+        </w:rPr>
+      </w:pPr>
+      <w:r>
+        <w:rPr>
+          <w:rFonts w:ascii="Arial" w:eastAsia="Times New Roman" w:hAnsi="Arial" w:cs="Arial"/>
+          <w:strike/>
           <w:color w:val="000000"/>
         </w:rPr>
         <w:t xml:space="preserve">Open the </w:t>
@@ -264,6 +356,7 @@
       <w:r>
         <w:rPr>
           <w:rFonts w:ascii="Arial" w:eastAsia="Times New Roman" w:hAnsi="Arial" w:cs="Arial"/>
+          <w:strike/>
           <w:color w:val="000000"/>
         </w:rPr>
         <w:t>package.json</w:t>
@@ -272,9 +365,28 @@
       <w:r>
         <w:rPr>
           <w:rFonts w:ascii="Arial" w:eastAsia="Times New Roman" w:hAnsi="Arial" w:cs="Arial"/>
-          <w:color w:val="000000"/>
-        </w:rPr>
-        <w:t xml:space="preserve"> file and change the name to “enterprise-composer-app” </w:t>
+          <w:strike/>
+          <w:color w:val="000000"/>
+        </w:rPr>
+        <w:t xml:space="preserve"> file and change the name to “enterprise-composer-</w:t>
+      </w:r>
+      <w:proofErr w:type="gramStart"/>
+      <w:r>
+        <w:rPr>
+          <w:rFonts w:ascii="Arial" w:eastAsia="Times New Roman" w:hAnsi="Arial" w:cs="Arial"/>
+          <w:strike/>
+          <w:color w:val="000000"/>
+        </w:rPr>
+        <w:t>app”</w:t>
+      </w:r>
+      <w:proofErr w:type="gramEnd"/>
+      <w:r>
+        <w:rPr>
+          <w:rFonts w:ascii="Arial" w:eastAsia="Times New Roman" w:hAnsi="Arial" w:cs="Arial"/>
+          <w:strike/>
+          <w:color w:val="000000"/>
+        </w:rPr>
+        <w:t> </w:t>
       </w:r>
     </w:p>
     <w:p>
@@ -287,12 +399,14 @@
         <w:textAlignment w:val="baseline"/>
         <w:rPr>
           <w:rFonts w:ascii="Arial" w:eastAsia="Times New Roman" w:hAnsi="Arial" w:cs="Arial"/>
-          <w:color w:val="000000"/>
-        </w:rPr>
-      </w:pPr>
-      <w:r>
-        <w:rPr>
-          <w:rFonts w:ascii="Arial" w:eastAsia="Times New Roman" w:hAnsi="Arial" w:cs="Arial"/>
+          <w:strike/>
+          <w:color w:val="000000"/>
+        </w:rPr>
+      </w:pPr>
+      <w:r>
+        <w:rPr>
+          <w:rFonts w:ascii="Arial" w:eastAsia="Times New Roman" w:hAnsi="Arial" w:cs="Arial"/>
+          <w:strike/>
           <w:color w:val="000000"/>
         </w:rPr>
         <w:t xml:space="preserve">Run </w:t>
@@ -301,6 +415,7 @@
       <w:r>
         <w:rPr>
           <w:rFonts w:ascii="Arial" w:eastAsia="Times New Roman" w:hAnsi="Arial" w:cs="Arial"/>
+          <w:strike/>
           <w:color w:val="000000"/>
         </w:rPr>
         <w:t>npm</w:t>
@@ -309,9 +424,28 @@
       <w:r>
         <w:rPr>
           <w:rFonts w:ascii="Arial" w:eastAsia="Times New Roman" w:hAnsi="Arial" w:cs="Arial"/>
-          <w:color w:val="000000"/>
-        </w:rPr>
-        <w:t xml:space="preserve"> install and ng serve </w:t>
+          <w:strike/>
+          <w:color w:val="000000"/>
+        </w:rPr>
+        <w:t xml:space="preserve"> install and ng </w:t>
+      </w:r>
+      <w:proofErr w:type="gramStart"/>
+      <w:r>
+        <w:rPr>
+          <w:rFonts w:ascii="Arial" w:eastAsia="Times New Roman" w:hAnsi="Arial" w:cs="Arial"/>
+          <w:strike/>
+          <w:color w:val="000000"/>
+        </w:rPr>
+        <w:t>serve</w:t>
+      </w:r>
+      <w:proofErr w:type="gramEnd"/>
+      <w:r>
+        <w:rPr>
+          <w:rFonts w:ascii="Arial" w:eastAsia="Times New Roman" w:hAnsi="Arial" w:cs="Arial"/>
+          <w:strike/>
+          <w:color w:val="000000"/>
+        </w:rPr>
+        <w:t> </w:t>
       </w:r>
     </w:p>
     <w:p>
@@ -324,16 +458,28 @@
         <w:textAlignment w:val="baseline"/>
         <w:rPr>
           <w:rFonts w:ascii="Arial" w:eastAsia="Times New Roman" w:hAnsi="Arial" w:cs="Arial"/>
-          <w:color w:val="000000"/>
-        </w:rPr>
-      </w:pPr>
-      <w:r>
-        <w:rPr>
-          <w:rFonts w:ascii="Arial" w:eastAsia="Times New Roman" w:hAnsi="Arial" w:cs="Arial"/>
-          <w:color w:val="000000"/>
-        </w:rPr>
-        <w:t>You are doing this to test the application and confirm there are no errors</w:t>
-      </w:r>
+          <w:strike/>
+          <w:color w:val="000000"/>
+        </w:rPr>
+      </w:pPr>
+      <w:r>
+        <w:rPr>
+          <w:rFonts w:ascii="Arial" w:eastAsia="Times New Roman" w:hAnsi="Arial" w:cs="Arial"/>
+          <w:strike/>
+          <w:color w:val="000000"/>
+        </w:rPr>
+        <w:t xml:space="preserve">You are doing this to test the application and confirm there are no </w:t>
+      </w:r>
+      <w:proofErr w:type="gramStart"/>
+      <w:r>
+        <w:rPr>
+          <w:rFonts w:ascii="Arial" w:eastAsia="Times New Roman" w:hAnsi="Arial" w:cs="Arial"/>
+          <w:strike/>
+          <w:color w:val="000000"/>
+        </w:rPr>
+        <w:t>errors</w:t>
+      </w:r>
+      <w:proofErr w:type="gramEnd"/>
     </w:p>
     <w:p>
       <w:pPr>
@@ -345,12 +491,14 @@
         <w:textAlignment w:val="baseline"/>
         <w:rPr>
           <w:rFonts w:ascii="Arial" w:eastAsia="Times New Roman" w:hAnsi="Arial" w:cs="Arial"/>
-          <w:color w:val="000000"/>
-        </w:rPr>
-      </w:pPr>
-      <w:r>
-        <w:rPr>
-          <w:rFonts w:ascii="Arial" w:eastAsia="Times New Roman" w:hAnsi="Arial" w:cs="Arial"/>
+          <w:strike/>
+          <w:color w:val="000000"/>
+        </w:rPr>
+      </w:pPr>
+      <w:r>
+        <w:rPr>
+          <w:rFonts w:ascii="Arial" w:eastAsia="Times New Roman" w:hAnsi="Arial" w:cs="Arial"/>
+          <w:strike/>
           <w:color w:val="000000"/>
         </w:rPr>
         <w:t>app.component.html</w:t>
@@ -366,12 +514,14 @@
         <w:textAlignment w:val="baseline"/>
         <w:rPr>
           <w:rFonts w:ascii="Arial" w:eastAsia="Times New Roman" w:hAnsi="Arial" w:cs="Arial"/>
-          <w:color w:val="000000"/>
-        </w:rPr>
-      </w:pPr>
-      <w:r>
-        <w:rPr>
-          <w:rFonts w:ascii="Arial" w:eastAsia="Times New Roman" w:hAnsi="Arial" w:cs="Arial"/>
+          <w:strike/>
+          <w:color w:val="000000"/>
+        </w:rPr>
+      </w:pPr>
+      <w:r>
+        <w:rPr>
+          <w:rFonts w:ascii="Arial" w:eastAsia="Times New Roman" w:hAnsi="Arial" w:cs="Arial"/>
+          <w:strike/>
           <w:color w:val="000000"/>
         </w:rPr>
         <w:t>Change the assignment name to Assignment 4.4 - Async Pipe</w:t>
@@ -391,12 +541,21 @@
         </w:rPr>
       </w:pPr>
       <w:proofErr w:type="spellStart"/>
-      <w:r>
-        <w:rPr>
-          <w:rFonts w:ascii="Arial" w:eastAsia="Times New Roman" w:hAnsi="Arial" w:cs="Arial"/>
-          <w:color w:val="000000"/>
-        </w:rPr>
-        <w:t>composer.service.ts</w:t>
+      <w:proofErr w:type="gramStart"/>
+      <w:r>
+        <w:rPr>
+          <w:rFonts w:ascii="Arial" w:eastAsia="Times New Roman" w:hAnsi="Arial" w:cs="Arial"/>
+          <w:color w:val="000000"/>
+        </w:rPr>
+        <w:t>composer.service</w:t>
+      </w:r>
+      <w:proofErr w:type="gramEnd"/>
+      <w:r>
+        <w:rPr>
+          <w:rFonts w:ascii="Arial" w:eastAsia="Times New Roman" w:hAnsi="Arial" w:cs="Arial"/>
+          <w:color w:val="000000"/>
+        </w:rPr>
+        <w:t>.ts</w:t>
       </w:r>
       <w:proofErr w:type="spellEnd"/>
     </w:p>
@@ -410,12 +569,14 @@
         <w:textAlignment w:val="baseline"/>
         <w:rPr>
           <w:rFonts w:ascii="Arial" w:eastAsia="Times New Roman" w:hAnsi="Arial" w:cs="Arial"/>
-          <w:color w:val="000000"/>
-        </w:rPr>
-      </w:pPr>
-      <w:r>
-        <w:rPr>
-          <w:rFonts w:ascii="Arial" w:eastAsia="Times New Roman" w:hAnsi="Arial" w:cs="Arial"/>
+          <w:strike/>
+          <w:color w:val="000000"/>
+        </w:rPr>
+      </w:pPr>
+      <w:r>
+        <w:rPr>
+          <w:rFonts w:ascii="Arial" w:eastAsia="Times New Roman" w:hAnsi="Arial" w:cs="Arial"/>
+          <w:strike/>
           <w:color w:val="000000"/>
         </w:rPr>
         <w:t xml:space="preserve">Add an import statement for </w:t>
@@ -424,6 +585,7 @@
       <w:r>
         <w:rPr>
           <w:rFonts w:ascii="Arial" w:eastAsia="Times New Roman" w:hAnsi="Arial" w:cs="Arial"/>
+          <w:strike/>
           <w:color w:val="000000"/>
         </w:rPr>
         <w:t>rxjs</w:t>
@@ -432,10 +594,21 @@
       <w:r>
         <w:rPr>
           <w:rFonts w:ascii="Arial" w:eastAsia="Times New Roman" w:hAnsi="Arial" w:cs="Arial"/>
-          <w:color w:val="000000"/>
-        </w:rPr>
-        <w:t xml:space="preserve"> Observable object</w:t>
-      </w:r>
+          <w:strike/>
+          <w:color w:val="000000"/>
+        </w:rPr>
+        <w:t xml:space="preserve"> Observable </w:t>
+      </w:r>
+      <w:proofErr w:type="gramStart"/>
+      <w:r>
+        <w:rPr>
+          <w:rFonts w:ascii="Arial" w:eastAsia="Times New Roman" w:hAnsi="Arial" w:cs="Arial"/>
+          <w:strike/>
+          <w:color w:val="000000"/>
+        </w:rPr>
+        <w:t>object</w:t>
+      </w:r>
+      <w:proofErr w:type="gramEnd"/>
     </w:p>
     <w:p>
       <w:pPr>
@@ -447,20 +620,41 @@
         <w:textAlignment w:val="baseline"/>
         <w:rPr>
           <w:rFonts w:ascii="Arial" w:eastAsia="Times New Roman" w:hAnsi="Arial" w:cs="Arial"/>
-          <w:color w:val="000000"/>
-        </w:rPr>
-      </w:pPr>
-      <w:r>
-        <w:rPr>
-          <w:rFonts w:ascii="Arial" w:eastAsia="Times New Roman" w:hAnsi="Arial" w:cs="Arial"/>
-          <w:color w:val="000000"/>
-        </w:rPr>
-        <w:t>import { Observable } from ‘</w:t>
+          <w:strike/>
+          <w:color w:val="000000"/>
+        </w:rPr>
+      </w:pPr>
+      <w:r>
+        <w:rPr>
+          <w:rFonts w:ascii="Arial" w:eastAsia="Times New Roman" w:hAnsi="Arial" w:cs="Arial"/>
+          <w:strike/>
+          <w:color w:val="000000"/>
+        </w:rPr>
+        <w:t xml:space="preserve">import </w:t>
+      </w:r>
+      <w:proofErr w:type="gramStart"/>
+      <w:r>
+        <w:rPr>
+          <w:rFonts w:ascii="Arial" w:eastAsia="Times New Roman" w:hAnsi="Arial" w:cs="Arial"/>
+          <w:strike/>
+          <w:color w:val="000000"/>
+        </w:rPr>
+        <w:t>{ Observable</w:t>
+      </w:r>
+      <w:proofErr w:type="gramEnd"/>
+      <w:r>
+        <w:rPr>
+          <w:rFonts w:ascii="Arial" w:eastAsia="Times New Roman" w:hAnsi="Arial" w:cs="Arial"/>
+          <w:strike/>
+          <w:color w:val="000000"/>
+        </w:rPr>
+        <w:t xml:space="preserve"> } from ‘</w:t>
       </w:r>
       <w:proofErr w:type="spellStart"/>
       <w:r>
         <w:rPr>
           <w:rFonts w:ascii="Arial" w:eastAsia="Times New Roman" w:hAnsi="Arial" w:cs="Arial"/>
+          <w:strike/>
           <w:color w:val="000000"/>
         </w:rPr>
         <w:t>rxjs</w:t>
@@ -469,6 +663,7 @@
       <w:r>
         <w:rPr>
           <w:rFonts w:ascii="Arial" w:eastAsia="Times New Roman" w:hAnsi="Arial" w:cs="Arial"/>
+          <w:strike/>
           <w:color w:val="000000"/>
         </w:rPr>
         <w:t>’;</w:t>
@@ -484,25 +679,30 @@
         <w:textAlignment w:val="baseline"/>
         <w:rPr>
           <w:rFonts w:ascii="Arial" w:eastAsia="Times New Roman" w:hAnsi="Arial" w:cs="Arial"/>
-          <w:color w:val="000000"/>
-        </w:rPr>
-      </w:pPr>
-      <w:r>
-        <w:rPr>
-          <w:rFonts w:ascii="Arial" w:eastAsia="Times New Roman" w:hAnsi="Arial" w:cs="Arial"/>
+          <w:strike/>
+          <w:color w:val="000000"/>
+        </w:rPr>
+      </w:pPr>
+      <w:r>
+        <w:rPr>
+          <w:rFonts w:ascii="Arial" w:eastAsia="Times New Roman" w:hAnsi="Arial" w:cs="Arial"/>
+          <w:strike/>
           <w:color w:val="000000"/>
         </w:rPr>
         <w:t xml:space="preserve">Add an import statement for the “of” operator from </w:t>
       </w:r>
       <w:proofErr w:type="spellStart"/>
-      <w:r>
-        <w:rPr>
-          <w:rFonts w:ascii="Arial" w:eastAsia="Times New Roman" w:hAnsi="Arial" w:cs="Arial"/>
+      <w:proofErr w:type="gramStart"/>
+      <w:r>
+        <w:rPr>
+          <w:rFonts w:ascii="Arial" w:eastAsia="Times New Roman" w:hAnsi="Arial" w:cs="Arial"/>
+          <w:strike/>
           <w:color w:val="000000"/>
         </w:rPr>
         <w:t>rxjs</w:t>
       </w:r>
       <w:proofErr w:type="spellEnd"/>
+      <w:proofErr w:type="gramEnd"/>
     </w:p>
     <w:p>
       <w:pPr>
@@ -514,20 +714,41 @@
         <w:textAlignment w:val="baseline"/>
         <w:rPr>
           <w:rFonts w:ascii="Arial" w:eastAsia="Times New Roman" w:hAnsi="Arial" w:cs="Arial"/>
-          <w:color w:val="000000"/>
-        </w:rPr>
-      </w:pPr>
-      <w:r>
-        <w:rPr>
-          <w:rFonts w:ascii="Arial" w:eastAsia="Times New Roman" w:hAnsi="Arial" w:cs="Arial"/>
-          <w:color w:val="000000"/>
-        </w:rPr>
-        <w:t>import { of } from ‘</w:t>
+          <w:strike/>
+          <w:color w:val="000000"/>
+        </w:rPr>
+      </w:pPr>
+      <w:r>
+        <w:rPr>
+          <w:rFonts w:ascii="Arial" w:eastAsia="Times New Roman" w:hAnsi="Arial" w:cs="Arial"/>
+          <w:strike/>
+          <w:color w:val="000000"/>
+        </w:rPr>
+        <w:t xml:space="preserve">import </w:t>
+      </w:r>
+      <w:proofErr w:type="gramStart"/>
+      <w:r>
+        <w:rPr>
+          <w:rFonts w:ascii="Arial" w:eastAsia="Times New Roman" w:hAnsi="Arial" w:cs="Arial"/>
+          <w:strike/>
+          <w:color w:val="000000"/>
+        </w:rPr>
+        <w:t>{ of</w:t>
+      </w:r>
+      <w:proofErr w:type="gramEnd"/>
+      <w:r>
+        <w:rPr>
+          <w:rFonts w:ascii="Arial" w:eastAsia="Times New Roman" w:hAnsi="Arial" w:cs="Arial"/>
+          <w:strike/>
+          <w:color w:val="000000"/>
+        </w:rPr>
+        <w:t xml:space="preserve"> } from ‘</w:t>
       </w:r>
       <w:proofErr w:type="spellStart"/>
       <w:r>
         <w:rPr>
           <w:rFonts w:ascii="Arial" w:eastAsia="Times New Roman" w:hAnsi="Arial" w:cs="Arial"/>
+          <w:strike/>
           <w:color w:val="000000"/>
         </w:rPr>
         <w:t>rxjs</w:t>
@@ -536,6 +757,7 @@
       <w:r>
         <w:rPr>
           <w:rFonts w:ascii="Arial" w:eastAsia="Times New Roman" w:hAnsi="Arial" w:cs="Arial"/>
+          <w:strike/>
           <w:color w:val="000000"/>
         </w:rPr>
         <w:t>’;</w:t>
@@ -551,12 +773,14 @@
         <w:textAlignment w:val="baseline"/>
         <w:rPr>
           <w:rFonts w:ascii="Arial" w:eastAsia="Times New Roman" w:hAnsi="Arial" w:cs="Arial"/>
-          <w:color w:val="000000"/>
-        </w:rPr>
-      </w:pPr>
-      <w:r>
-        <w:rPr>
-          <w:rFonts w:ascii="Arial" w:eastAsia="Times New Roman" w:hAnsi="Arial" w:cs="Arial"/>
+          <w:strike/>
+          <w:color w:val="000000"/>
+        </w:rPr>
+      </w:pPr>
+      <w:r>
+        <w:rPr>
+          <w:rFonts w:ascii="Arial" w:eastAsia="Times New Roman" w:hAnsi="Arial" w:cs="Arial"/>
+          <w:strike/>
           <w:color w:val="000000"/>
         </w:rPr>
         <w:t xml:space="preserve">Update the return type of the </w:t>
@@ -565,6 +789,7 @@
       <w:r>
         <w:rPr>
           <w:rFonts w:ascii="Arial" w:eastAsia="Times New Roman" w:hAnsi="Arial" w:cs="Arial"/>
+          <w:strike/>
           <w:color w:val="000000"/>
         </w:rPr>
         <w:t>getComposer</w:t>
@@ -573,6 +798,7 @@
       <w:r>
         <w:rPr>
           <w:rFonts w:ascii="Arial" w:eastAsia="Times New Roman" w:hAnsi="Arial" w:cs="Arial"/>
+          <w:strike/>
           <w:color w:val="000000"/>
         </w:rPr>
         <w:t xml:space="preserve"> function to an Observable array of </w:t>
@@ -581,6 +807,7 @@
       <w:r>
         <w:rPr>
           <w:rFonts w:ascii="Arial" w:eastAsia="Times New Roman" w:hAnsi="Arial" w:cs="Arial"/>
+          <w:strike/>
           <w:color w:val="000000"/>
         </w:rPr>
         <w:t>IComposer</w:t>
@@ -589,10 +816,21 @@
       <w:r>
         <w:rPr>
           <w:rFonts w:ascii="Arial" w:eastAsia="Times New Roman" w:hAnsi="Arial" w:cs="Arial"/>
-          <w:color w:val="000000"/>
-        </w:rPr>
-        <w:t xml:space="preserve"> objects</w:t>
-      </w:r>
+          <w:strike/>
+          <w:color w:val="000000"/>
+        </w:rPr>
+        <w:t xml:space="preserve"> </w:t>
+      </w:r>
+      <w:proofErr w:type="gramStart"/>
+      <w:r>
+        <w:rPr>
+          <w:rFonts w:ascii="Arial" w:eastAsia="Times New Roman" w:hAnsi="Arial" w:cs="Arial"/>
+          <w:strike/>
+          <w:color w:val="000000"/>
+        </w:rPr>
+        <w:t>objects</w:t>
+      </w:r>
+      <w:proofErr w:type="gramEnd"/>
     </w:p>
     <w:p>
       <w:pPr>
@@ -604,13 +842,16 @@
         <w:textAlignment w:val="baseline"/>
         <w:rPr>
           <w:rFonts w:ascii="Arial" w:eastAsia="Times New Roman" w:hAnsi="Arial" w:cs="Arial"/>
+          <w:strike/>
           <w:color w:val="000000"/>
         </w:rPr>
       </w:pPr>
       <w:proofErr w:type="spellStart"/>
-      <w:r>
-        <w:rPr>
-          <w:rFonts w:ascii="Arial" w:eastAsia="Times New Roman" w:hAnsi="Arial" w:cs="Arial"/>
+      <w:proofErr w:type="gramStart"/>
+      <w:r>
+        <w:rPr>
+          <w:rFonts w:ascii="Arial" w:eastAsia="Times New Roman" w:hAnsi="Arial" w:cs="Arial"/>
+          <w:strike/>
           <w:color w:val="000000"/>
         </w:rPr>
         <w:t>getComposers</w:t>
@@ -619,14 +860,25 @@
       <w:r>
         <w:rPr>
           <w:rFonts w:ascii="Arial" w:eastAsia="Times New Roman" w:hAnsi="Arial" w:cs="Arial"/>
-          <w:color w:val="000000"/>
-        </w:rPr>
-        <w:t>(): Observable&lt;</w:t>
+          <w:strike/>
+          <w:color w:val="000000"/>
+        </w:rPr>
+        <w:t>(</w:t>
+      </w:r>
+      <w:proofErr w:type="gramEnd"/>
+      <w:r>
+        <w:rPr>
+          <w:rFonts w:ascii="Arial" w:eastAsia="Times New Roman" w:hAnsi="Arial" w:cs="Arial"/>
+          <w:strike/>
+          <w:color w:val="000000"/>
+        </w:rPr>
+        <w:t>): Observable&lt;</w:t>
       </w:r>
       <w:proofErr w:type="spellStart"/>
       <w:r>
         <w:rPr>
           <w:rFonts w:ascii="Arial" w:eastAsia="Times New Roman" w:hAnsi="Arial" w:cs="Arial"/>
+          <w:strike/>
           <w:color w:val="000000"/>
         </w:rPr>
         <w:t>IComposer</w:t>
@@ -635,6 +887,7 @@
       <w:r>
         <w:rPr>
           <w:rFonts w:ascii="Arial" w:eastAsia="Times New Roman" w:hAnsi="Arial" w:cs="Arial"/>
+          <w:strike/>
           <w:color w:val="000000"/>
         </w:rPr>
         <w:t>[]&gt;</w:t>
@@ -650,20 +903,24 @@
         <w:textAlignment w:val="baseline"/>
         <w:rPr>
           <w:rFonts w:ascii="Arial" w:eastAsia="Times New Roman" w:hAnsi="Arial" w:cs="Arial"/>
-          <w:color w:val="000000"/>
-        </w:rPr>
-      </w:pPr>
-      <w:r>
-        <w:rPr>
-          <w:rFonts w:ascii="Arial" w:eastAsia="Times New Roman" w:hAnsi="Arial" w:cs="Arial"/>
+          <w:strike/>
+          <w:color w:val="000000"/>
+        </w:rPr>
+      </w:pPr>
+      <w:r>
+        <w:rPr>
+          <w:rFonts w:ascii="Arial" w:eastAsia="Times New Roman" w:hAnsi="Arial" w:cs="Arial"/>
+          <w:strike/>
           <w:color w:val="000000"/>
         </w:rPr>
         <w:t xml:space="preserve">Update the code in the </w:t>
       </w:r>
       <w:proofErr w:type="spellStart"/>
-      <w:r>
-        <w:rPr>
-          <w:rFonts w:ascii="Arial" w:eastAsia="Times New Roman" w:hAnsi="Arial" w:cs="Arial"/>
+      <w:proofErr w:type="gramStart"/>
+      <w:r>
+        <w:rPr>
+          <w:rFonts w:ascii="Arial" w:eastAsia="Times New Roman" w:hAnsi="Arial" w:cs="Arial"/>
+          <w:strike/>
           <w:color w:val="000000"/>
         </w:rPr>
         <w:t>getComposers</w:t>
@@ -672,9 +929,19 @@
       <w:r>
         <w:rPr>
           <w:rFonts w:ascii="Arial" w:eastAsia="Times New Roman" w:hAnsi="Arial" w:cs="Arial"/>
-          <w:color w:val="000000"/>
-        </w:rPr>
-        <w:t>() function to return an observable array </w:t>
+          <w:strike/>
+          <w:color w:val="000000"/>
+        </w:rPr>
+        <w:t>(</w:t>
+      </w:r>
+      <w:proofErr w:type="gramEnd"/>
+      <w:r>
+        <w:rPr>
+          <w:rFonts w:ascii="Arial" w:eastAsia="Times New Roman" w:hAnsi="Arial" w:cs="Arial"/>
+          <w:strike/>
+          <w:color w:val="000000"/>
+        </w:rPr>
+        <w:t>) function to return an observable array </w:t>
       </w:r>
     </w:p>
     <w:p>
@@ -687,28 +954,34 @@
         <w:textAlignment w:val="baseline"/>
         <w:rPr>
           <w:rFonts w:ascii="Arial" w:eastAsia="Times New Roman" w:hAnsi="Arial" w:cs="Arial"/>
-          <w:color w:val="000000"/>
-        </w:rPr>
-      </w:pPr>
-      <w:r>
-        <w:rPr>
-          <w:rFonts w:ascii="Arial" w:eastAsia="Times New Roman" w:hAnsi="Arial" w:cs="Arial"/>
+          <w:strike/>
+          <w:color w:val="000000"/>
+        </w:rPr>
+      </w:pPr>
+      <w:r>
+        <w:rPr>
+          <w:rFonts w:ascii="Arial" w:eastAsia="Times New Roman" w:hAnsi="Arial" w:cs="Arial"/>
+          <w:strike/>
           <w:color w:val="000000"/>
         </w:rPr>
         <w:t>return of(</w:t>
       </w:r>
       <w:proofErr w:type="spellStart"/>
-      <w:r>
-        <w:rPr>
-          <w:rFonts w:ascii="Arial" w:eastAsia="Times New Roman" w:hAnsi="Arial" w:cs="Arial"/>
+      <w:proofErr w:type="gramStart"/>
+      <w:r>
+        <w:rPr>
+          <w:rFonts w:ascii="Arial" w:eastAsia="Times New Roman" w:hAnsi="Arial" w:cs="Arial"/>
+          <w:strike/>
           <w:color w:val="000000"/>
         </w:rPr>
         <w:t>this.composers</w:t>
       </w:r>
       <w:proofErr w:type="spellEnd"/>
-      <w:r>
-        <w:rPr>
-          <w:rFonts w:ascii="Arial" w:eastAsia="Times New Roman" w:hAnsi="Arial" w:cs="Arial"/>
+      <w:proofErr w:type="gramEnd"/>
+      <w:r>
+        <w:rPr>
+          <w:rFonts w:ascii="Arial" w:eastAsia="Times New Roman" w:hAnsi="Arial" w:cs="Arial"/>
+          <w:strike/>
           <w:color w:val="000000"/>
         </w:rPr>
         <w:t>)</w:t>
@@ -735,12 +1008,21 @@
         <w:t>composer-</w:t>
       </w:r>
       <w:proofErr w:type="spellStart"/>
-      <w:r>
-        <w:rPr>
-          <w:rFonts w:ascii="Arial" w:eastAsia="Times New Roman" w:hAnsi="Arial" w:cs="Arial"/>
-          <w:color w:val="000000"/>
-        </w:rPr>
-        <w:t>list.component.ts</w:t>
+      <w:proofErr w:type="gramStart"/>
+      <w:r>
+        <w:rPr>
+          <w:rFonts w:ascii="Arial" w:eastAsia="Times New Roman" w:hAnsi="Arial" w:cs="Arial"/>
+          <w:color w:val="000000"/>
+        </w:rPr>
+        <w:t>list.component</w:t>
+      </w:r>
+      <w:proofErr w:type="gramEnd"/>
+      <w:r>
+        <w:rPr>
+          <w:rFonts w:ascii="Arial" w:eastAsia="Times New Roman" w:hAnsi="Arial" w:cs="Arial"/>
+          <w:color w:val="000000"/>
+        </w:rPr>
+        <w:t>.ts</w:t>
       </w:r>
       <w:proofErr w:type="spellEnd"/>
     </w:p>
@@ -754,15 +1036,35 @@
         <w:textAlignment w:val="baseline"/>
         <w:rPr>
           <w:rFonts w:ascii="Arial" w:eastAsia="Times New Roman" w:hAnsi="Arial" w:cs="Arial"/>
-          <w:color w:val="000000"/>
-        </w:rPr>
-      </w:pPr>
-      <w:r>
-        <w:rPr>
-          <w:rFonts w:ascii="Arial" w:eastAsia="Times New Roman" w:hAnsi="Arial" w:cs="Arial"/>
-          <w:color w:val="000000"/>
-        </w:rPr>
-        <w:t>Add an import statement for Observable </w:t>
+          <w:strike/>
+          <w:color w:val="000000"/>
+        </w:rPr>
+      </w:pPr>
+      <w:r>
+        <w:rPr>
+          <w:rFonts w:ascii="Arial" w:eastAsia="Times New Roman" w:hAnsi="Arial" w:cs="Arial"/>
+          <w:strike/>
+          <w:color w:val="000000"/>
+        </w:rPr>
+        <w:t xml:space="preserve">Add an import statement for </w:t>
+      </w:r>
+      <w:proofErr w:type="gramStart"/>
+      <w:r>
+        <w:rPr>
+          <w:rFonts w:ascii="Arial" w:eastAsia="Times New Roman" w:hAnsi="Arial" w:cs="Arial"/>
+          <w:strike/>
+          <w:color w:val="000000"/>
+        </w:rPr>
+        <w:t>Observable</w:t>
+      </w:r>
+      <w:proofErr w:type="gramEnd"/>
+      <w:r>
+        <w:rPr>
+          <w:rFonts w:ascii="Arial" w:eastAsia="Times New Roman" w:hAnsi="Arial" w:cs="Arial"/>
+          <w:strike/>
+          <w:color w:val="000000"/>
+        </w:rPr>
+        <w:t> </w:t>
       </w:r>
     </w:p>
     <w:p>
@@ -775,20 +1077,41 @@
         <w:textAlignment w:val="baseline"/>
         <w:rPr>
           <w:rFonts w:ascii="Arial" w:eastAsia="Times New Roman" w:hAnsi="Arial" w:cs="Arial"/>
-          <w:color w:val="000000"/>
-        </w:rPr>
-      </w:pPr>
-      <w:r>
-        <w:rPr>
-          <w:rFonts w:ascii="Arial" w:eastAsia="Times New Roman" w:hAnsi="Arial" w:cs="Arial"/>
-          <w:color w:val="000000"/>
-        </w:rPr>
-        <w:t>import { Observable } from ‘</w:t>
+          <w:strike/>
+          <w:color w:val="000000"/>
+        </w:rPr>
+      </w:pPr>
+      <w:r>
+        <w:rPr>
+          <w:rFonts w:ascii="Arial" w:eastAsia="Times New Roman" w:hAnsi="Arial" w:cs="Arial"/>
+          <w:strike/>
+          <w:color w:val="000000"/>
+        </w:rPr>
+        <w:t xml:space="preserve">import </w:t>
+      </w:r>
+      <w:proofErr w:type="gramStart"/>
+      <w:r>
+        <w:rPr>
+          <w:rFonts w:ascii="Arial" w:eastAsia="Times New Roman" w:hAnsi="Arial" w:cs="Arial"/>
+          <w:strike/>
+          <w:color w:val="000000"/>
+        </w:rPr>
+        <w:t>{ Observable</w:t>
+      </w:r>
+      <w:proofErr w:type="gramEnd"/>
+      <w:r>
+        <w:rPr>
+          <w:rFonts w:ascii="Arial" w:eastAsia="Times New Roman" w:hAnsi="Arial" w:cs="Arial"/>
+          <w:strike/>
+          <w:color w:val="000000"/>
+        </w:rPr>
+        <w:t xml:space="preserve"> } from ‘</w:t>
       </w:r>
       <w:proofErr w:type="spellStart"/>
       <w:r>
         <w:rPr>
           <w:rFonts w:ascii="Arial" w:eastAsia="Times New Roman" w:hAnsi="Arial" w:cs="Arial"/>
+          <w:strike/>
           <w:color w:val="000000"/>
         </w:rPr>
         <w:t>rxjs</w:t>
@@ -797,6 +1120,7 @@
       <w:r>
         <w:rPr>
           <w:rFonts w:ascii="Arial" w:eastAsia="Times New Roman" w:hAnsi="Arial" w:cs="Arial"/>
+          <w:strike/>
           <w:color w:val="000000"/>
         </w:rPr>
         <w:t>’;</w:t>
@@ -812,47 +1136,45 @@
         <w:textAlignment w:val="baseline"/>
         <w:rPr>
           <w:rFonts w:ascii="Arial" w:eastAsia="Times New Roman" w:hAnsi="Arial" w:cs="Arial"/>
-          <w:color w:val="000000"/>
-        </w:rPr>
-      </w:pPr>
-      <w:r>
-        <w:rPr>
-          <w:rFonts w:ascii="Arial" w:eastAsia="Times New Roman" w:hAnsi="Arial" w:cs="Arial"/>
-          <w:color w:val="000000"/>
-        </w:rPr>
-        <w:t xml:space="preserve">Update the </w:t>
-      </w:r>
+          <w:strike/>
+          <w:color w:val="000000"/>
+        </w:rPr>
+      </w:pPr>
+      <w:r>
+        <w:rPr>
+          <w:rFonts w:ascii="Arial" w:eastAsia="Times New Roman" w:hAnsi="Arial" w:cs="Arial"/>
+          <w:strike/>
+          <w:color w:val="000000"/>
+        </w:rPr>
+        <w:t>Update the composers variable to type Observable&lt;</w:t>
+      </w:r>
+      <w:proofErr w:type="spellStart"/>
       <w:proofErr w:type="gramStart"/>
       <w:r>
         <w:rPr>
           <w:rFonts w:ascii="Arial" w:eastAsia="Times New Roman" w:hAnsi="Arial" w:cs="Arial"/>
-          <w:color w:val="000000"/>
-        </w:rPr>
-        <w:t>composers</w:t>
+          <w:strike/>
+          <w:color w:val="000000"/>
+        </w:rPr>
+        <w:t>IComposer</w:t>
+      </w:r>
+      <w:proofErr w:type="spellEnd"/>
+      <w:r>
+        <w:rPr>
+          <w:rFonts w:ascii="Arial" w:eastAsia="Times New Roman" w:hAnsi="Arial" w:cs="Arial"/>
+          <w:strike/>
+          <w:color w:val="000000"/>
+        </w:rPr>
+        <w:t>[</w:t>
       </w:r>
       <w:proofErr w:type="gramEnd"/>
       <w:r>
         <w:rPr>
           <w:rFonts w:ascii="Arial" w:eastAsia="Times New Roman" w:hAnsi="Arial" w:cs="Arial"/>
-          <w:color w:val="000000"/>
-        </w:rPr>
-        <w:t xml:space="preserve"> variable to type Observable&lt;</w:t>
-      </w:r>
-      <w:proofErr w:type="spellStart"/>
-      <w:r>
-        <w:rPr>
-          <w:rFonts w:ascii="Arial" w:eastAsia="Times New Roman" w:hAnsi="Arial" w:cs="Arial"/>
-          <w:color w:val="000000"/>
-        </w:rPr>
-        <w:t>IComposer</w:t>
-      </w:r>
-      <w:proofErr w:type="spellEnd"/>
-      <w:r>
-        <w:rPr>
-          <w:rFonts w:ascii="Arial" w:eastAsia="Times New Roman" w:hAnsi="Arial" w:cs="Arial"/>
-          <w:color w:val="000000"/>
-        </w:rPr>
-        <w:t>[]&gt;</w:t>
+          <w:strike/>
+          <w:color w:val="000000"/>
+        </w:rPr>
+        <w:t>]&gt;</w:t>
       </w:r>
     </w:p>
     <w:p>
@@ -865,20 +1187,24 @@
         <w:textAlignment w:val="baseline"/>
         <w:rPr>
           <w:rFonts w:ascii="Arial" w:eastAsia="Times New Roman" w:hAnsi="Arial" w:cs="Arial"/>
-          <w:color w:val="000000"/>
-        </w:rPr>
-      </w:pPr>
-      <w:r>
-        <w:rPr>
-          <w:rFonts w:ascii="Arial" w:eastAsia="Times New Roman" w:hAnsi="Arial" w:cs="Arial"/>
+          <w:strike/>
+          <w:color w:val="000000"/>
+        </w:rPr>
+      </w:pPr>
+      <w:r>
+        <w:rPr>
+          <w:rFonts w:ascii="Arial" w:eastAsia="Times New Roman" w:hAnsi="Arial" w:cs="Arial"/>
+          <w:strike/>
           <w:color w:val="000000"/>
         </w:rPr>
         <w:t>composers: Observable&lt;</w:t>
       </w:r>
       <w:proofErr w:type="spellStart"/>
-      <w:r>
-        <w:rPr>
-          <w:rFonts w:ascii="Arial" w:eastAsia="Times New Roman" w:hAnsi="Arial" w:cs="Arial"/>
+      <w:proofErr w:type="gramStart"/>
+      <w:r>
+        <w:rPr>
+          <w:rFonts w:ascii="Arial" w:eastAsia="Times New Roman" w:hAnsi="Arial" w:cs="Arial"/>
+          <w:strike/>
           <w:color w:val="000000"/>
         </w:rPr>
         <w:t>IComposer</w:t>
@@ -887,9 +1213,19 @@
       <w:r>
         <w:rPr>
           <w:rFonts w:ascii="Arial" w:eastAsia="Times New Roman" w:hAnsi="Arial" w:cs="Arial"/>
-          <w:color w:val="000000"/>
-        </w:rPr>
-        <w:t>[]&gt;</w:t>
+          <w:strike/>
+          <w:color w:val="000000"/>
+        </w:rPr>
+        <w:t>[</w:t>
+      </w:r>
+      <w:proofErr w:type="gramEnd"/>
+      <w:r>
+        <w:rPr>
+          <w:rFonts w:ascii="Arial" w:eastAsia="Times New Roman" w:hAnsi="Arial" w:cs="Arial"/>
+          <w:strike/>
+          <w:color w:val="000000"/>
+        </w:rPr>
+        <w:t>]&gt;</w:t>
       </w:r>
     </w:p>
     <w:p>
@@ -902,12 +1238,14 @@
         <w:textAlignment w:val="baseline"/>
         <w:rPr>
           <w:rFonts w:ascii="Arial" w:eastAsia="Times New Roman" w:hAnsi="Arial" w:cs="Arial"/>
-          <w:color w:val="000000"/>
-        </w:rPr>
-      </w:pPr>
-      <w:r>
-        <w:rPr>
-          <w:rFonts w:ascii="Arial" w:eastAsia="Times New Roman" w:hAnsi="Arial" w:cs="Arial"/>
+          <w:strike/>
+          <w:color w:val="000000"/>
+        </w:rPr>
+      </w:pPr>
+      <w:r>
+        <w:rPr>
+          <w:rFonts w:ascii="Arial" w:eastAsia="Times New Roman" w:hAnsi="Arial" w:cs="Arial"/>
+          <w:strike/>
           <w:color w:val="000000"/>
         </w:rPr>
         <w:t>composer-list.html</w:t>
@@ -923,12 +1261,14 @@
         <w:textAlignment w:val="baseline"/>
         <w:rPr>
           <w:rFonts w:ascii="Arial" w:eastAsia="Times New Roman" w:hAnsi="Arial" w:cs="Arial"/>
-          <w:color w:val="000000"/>
-        </w:rPr>
-      </w:pPr>
-      <w:r>
-        <w:rPr>
-          <w:rFonts w:ascii="Arial" w:eastAsia="Times New Roman" w:hAnsi="Arial" w:cs="Arial"/>
+          <w:strike/>
+          <w:color w:val="000000"/>
+        </w:rPr>
+      </w:pPr>
+      <w:r>
+        <w:rPr>
+          <w:rFonts w:ascii="Arial" w:eastAsia="Times New Roman" w:hAnsi="Arial" w:cs="Arial"/>
+          <w:strike/>
           <w:color w:val="000000"/>
         </w:rPr>
         <w:t xml:space="preserve">Add the async pipe to the </w:t>
@@ -937,6 +1277,7 @@
       <w:r>
         <w:rPr>
           <w:rFonts w:ascii="Arial" w:eastAsia="Times New Roman" w:hAnsi="Arial" w:cs="Arial"/>
+          <w:strike/>
           <w:color w:val="000000"/>
         </w:rPr>
         <w:t>tbody</w:t>
@@ -945,6 +1286,7 @@
       <w:r>
         <w:rPr>
           <w:rFonts w:ascii="Arial" w:eastAsia="Times New Roman" w:hAnsi="Arial" w:cs="Arial"/>
+          <w:strike/>
           <w:color w:val="000000"/>
         </w:rPr>
         <w:t xml:space="preserve"> *</w:t>
@@ -953,6 +1295,7 @@
       <w:r>
         <w:rPr>
           <w:rFonts w:ascii="Arial" w:eastAsia="Times New Roman" w:hAnsi="Arial" w:cs="Arial"/>
+          <w:strike/>
           <w:color w:val="000000"/>
         </w:rPr>
         <w:t>ngFor</w:t>
@@ -961,10 +1304,21 @@
       <w:r>
         <w:rPr>
           <w:rFonts w:ascii="Arial" w:eastAsia="Times New Roman" w:hAnsi="Arial" w:cs="Arial"/>
-          <w:color w:val="000000"/>
-        </w:rPr>
-        <w:t xml:space="preserve"> loop</w:t>
-      </w:r>
+          <w:strike/>
+          <w:color w:val="000000"/>
+        </w:rPr>
+        <w:t xml:space="preserve"> </w:t>
+      </w:r>
+      <w:proofErr w:type="gramStart"/>
+      <w:r>
+        <w:rPr>
+          <w:rFonts w:ascii="Arial" w:eastAsia="Times New Roman" w:hAnsi="Arial" w:cs="Arial"/>
+          <w:strike/>
+          <w:color w:val="000000"/>
+        </w:rPr>
+        <w:t>loop</w:t>
+      </w:r>
+      <w:proofErr w:type="gramEnd"/>
     </w:p>
     <w:p>
       <w:pPr>
@@ -976,12 +1330,14 @@
         <w:textAlignment w:val="baseline"/>
         <w:rPr>
           <w:rFonts w:ascii="Arial" w:eastAsia="Times New Roman" w:hAnsi="Arial" w:cs="Arial"/>
-          <w:color w:val="000000"/>
-        </w:rPr>
-      </w:pPr>
-      <w:r>
-        <w:rPr>
-          <w:rFonts w:ascii="Arial" w:eastAsia="Times New Roman" w:hAnsi="Arial" w:cs="Arial"/>
+          <w:strike/>
+          <w:color w:val="000000"/>
+        </w:rPr>
+      </w:pPr>
+      <w:r>
+        <w:rPr>
+          <w:rFonts w:ascii="Arial" w:eastAsia="Times New Roman" w:hAnsi="Arial" w:cs="Arial"/>
+          <w:strike/>
           <w:color w:val="000000"/>
         </w:rPr>
         <w:t>*</w:t>
@@ -990,17 +1346,29 @@
       <w:r>
         <w:rPr>
           <w:rFonts w:ascii="Arial" w:eastAsia="Times New Roman" w:hAnsi="Arial" w:cs="Arial"/>
+          <w:strike/>
           <w:color w:val="000000"/>
         </w:rPr>
         <w:t>ngFor</w:t>
       </w:r>
       <w:proofErr w:type="spellEnd"/>
-      <w:r>
-        <w:rPr>
-          <w:rFonts w:ascii="Arial" w:eastAsia="Times New Roman" w:hAnsi="Arial" w:cs="Arial"/>
-          <w:color w:val="000000"/>
-        </w:rPr>
-        <w:t>=”let composer of composers | async</w:t>
+      <w:proofErr w:type="gramStart"/>
+      <w:r>
+        <w:rPr>
+          <w:rFonts w:ascii="Arial" w:eastAsia="Times New Roman" w:hAnsi="Arial" w:cs="Arial"/>
+          <w:strike/>
+          <w:color w:val="000000"/>
+        </w:rPr>
+        <w:t>=”let</w:t>
+      </w:r>
+      <w:proofErr w:type="gramEnd"/>
+      <w:r>
+        <w:rPr>
+          <w:rFonts w:ascii="Arial" w:eastAsia="Times New Roman" w:hAnsi="Arial" w:cs="Arial"/>
+          <w:strike/>
+          <w:color w:val="000000"/>
+        </w:rPr>
+        <w:t xml:space="preserve"> composer of composers | async</w:t>
       </w:r>
     </w:p>
     <w:p>
@@ -1013,15 +1381,35 @@
         <w:textAlignment w:val="baseline"/>
         <w:rPr>
           <w:rFonts w:ascii="Arial" w:eastAsia="Times New Roman" w:hAnsi="Arial" w:cs="Arial"/>
-          <w:color w:val="000000"/>
-        </w:rPr>
-      </w:pPr>
-      <w:r>
-        <w:rPr>
-          <w:rFonts w:ascii="Arial" w:eastAsia="Times New Roman" w:hAnsi="Arial" w:cs="Arial"/>
-          <w:color w:val="000000"/>
-        </w:rPr>
-        <w:t>Run and test the application </w:t>
+          <w:strike/>
+          <w:color w:val="000000"/>
+        </w:rPr>
+      </w:pPr>
+      <w:r>
+        <w:rPr>
+          <w:rFonts w:ascii="Arial" w:eastAsia="Times New Roman" w:hAnsi="Arial" w:cs="Arial"/>
+          <w:strike/>
+          <w:color w:val="000000"/>
+        </w:rPr>
+        <w:t xml:space="preserve">Run and test the </w:t>
+      </w:r>
+      <w:proofErr w:type="gramStart"/>
+      <w:r>
+        <w:rPr>
+          <w:rFonts w:ascii="Arial" w:eastAsia="Times New Roman" w:hAnsi="Arial" w:cs="Arial"/>
+          <w:strike/>
+          <w:color w:val="000000"/>
+        </w:rPr>
+        <w:t>application</w:t>
+      </w:r>
+      <w:proofErr w:type="gramEnd"/>
+      <w:r>
+        <w:rPr>
+          <w:rFonts w:ascii="Arial" w:eastAsia="Times New Roman" w:hAnsi="Arial" w:cs="Arial"/>
+          <w:strike/>
+          <w:color w:val="000000"/>
+        </w:rPr>
+        <w:t> </w:t>
       </w:r>
     </w:p>
     <w:p>
@@ -1034,15 +1422,35 @@
         <w:textAlignment w:val="baseline"/>
         <w:rPr>
           <w:rFonts w:ascii="Arial" w:eastAsia="Times New Roman" w:hAnsi="Arial" w:cs="Arial"/>
-          <w:color w:val="000000"/>
-        </w:rPr>
-      </w:pPr>
-      <w:r>
-        <w:rPr>
-          <w:rFonts w:ascii="Arial" w:eastAsia="Times New Roman" w:hAnsi="Arial" w:cs="Arial"/>
-          <w:color w:val="000000"/>
-        </w:rPr>
-        <w:t>Make sure you run and test the application for errors before proceeding to the remaining steps in this assignment </w:t>
+          <w:strike/>
+          <w:color w:val="000000"/>
+        </w:rPr>
+      </w:pPr>
+      <w:r>
+        <w:rPr>
+          <w:rFonts w:ascii="Arial" w:eastAsia="Times New Roman" w:hAnsi="Arial" w:cs="Arial"/>
+          <w:strike/>
+          <w:color w:val="000000"/>
+        </w:rPr>
+        <w:t xml:space="preserve">Make sure you run and test the application for errors before proceeding to the remaining steps in this </w:t>
+      </w:r>
+      <w:proofErr w:type="gramStart"/>
+      <w:r>
+        <w:rPr>
+          <w:rFonts w:ascii="Arial" w:eastAsia="Times New Roman" w:hAnsi="Arial" w:cs="Arial"/>
+          <w:strike/>
+          <w:color w:val="000000"/>
+        </w:rPr>
+        <w:t>assignment</w:t>
+      </w:r>
+      <w:proofErr w:type="gramEnd"/>
+      <w:r>
+        <w:rPr>
+          <w:rFonts w:ascii="Arial" w:eastAsia="Times New Roman" w:hAnsi="Arial" w:cs="Arial"/>
+          <w:strike/>
+          <w:color w:val="000000"/>
+        </w:rPr>
+        <w:t> </w:t>
       </w:r>
     </w:p>
     <w:p>
@@ -1059,12 +1467,21 @@
         </w:rPr>
       </w:pPr>
       <w:proofErr w:type="spellStart"/>
-      <w:r>
-        <w:rPr>
-          <w:rFonts w:ascii="Arial" w:eastAsia="Times New Roman" w:hAnsi="Arial" w:cs="Arial"/>
-          <w:color w:val="000000"/>
-        </w:rPr>
-        <w:t>composer.service.ts</w:t>
+      <w:proofErr w:type="gramStart"/>
+      <w:r>
+        <w:rPr>
+          <w:rFonts w:ascii="Arial" w:eastAsia="Times New Roman" w:hAnsi="Arial" w:cs="Arial"/>
+          <w:color w:val="000000"/>
+        </w:rPr>
+        <w:t>composer.service</w:t>
+      </w:r>
+      <w:proofErr w:type="gramEnd"/>
+      <w:r>
+        <w:rPr>
+          <w:rFonts w:ascii="Arial" w:eastAsia="Times New Roman" w:hAnsi="Arial" w:cs="Arial"/>
+          <w:color w:val="000000"/>
+        </w:rPr>
+        <w:t>.ts</w:t>
       </w:r>
       <w:proofErr w:type="spellEnd"/>
     </w:p>
@@ -1078,20 +1495,24 @@
         <w:textAlignment w:val="baseline"/>
         <w:rPr>
           <w:rFonts w:ascii="Arial" w:eastAsia="Times New Roman" w:hAnsi="Arial" w:cs="Arial"/>
-          <w:color w:val="000000"/>
-        </w:rPr>
-      </w:pPr>
-      <w:r>
-        <w:rPr>
-          <w:rFonts w:ascii="Arial" w:eastAsia="Times New Roman" w:hAnsi="Arial" w:cs="Arial"/>
+          <w:strike/>
+          <w:color w:val="000000"/>
+        </w:rPr>
+      </w:pPr>
+      <w:r>
+        <w:rPr>
+          <w:rFonts w:ascii="Arial" w:eastAsia="Times New Roman" w:hAnsi="Arial" w:cs="Arial"/>
+          <w:strike/>
           <w:color w:val="000000"/>
         </w:rPr>
         <w:t xml:space="preserve">Add a new function called </w:t>
       </w:r>
       <w:proofErr w:type="spellStart"/>
-      <w:r>
-        <w:rPr>
-          <w:rFonts w:ascii="Arial" w:eastAsia="Times New Roman" w:hAnsi="Arial" w:cs="Arial"/>
+      <w:proofErr w:type="gramStart"/>
+      <w:r>
+        <w:rPr>
+          <w:rFonts w:ascii="Arial" w:eastAsia="Times New Roman" w:hAnsi="Arial" w:cs="Arial"/>
+          <w:strike/>
           <w:color w:val="000000"/>
         </w:rPr>
         <w:t>filterComposers</w:t>
@@ -1100,14 +1521,25 @@
       <w:r>
         <w:rPr>
           <w:rFonts w:ascii="Arial" w:eastAsia="Times New Roman" w:hAnsi="Arial" w:cs="Arial"/>
-          <w:color w:val="000000"/>
-        </w:rPr>
-        <w:t>(name: string) and set the return type of Observable&lt;</w:t>
+          <w:strike/>
+          <w:color w:val="000000"/>
+        </w:rPr>
+        <w:t>(</w:t>
+      </w:r>
+      <w:proofErr w:type="gramEnd"/>
+      <w:r>
+        <w:rPr>
+          <w:rFonts w:ascii="Arial" w:eastAsia="Times New Roman" w:hAnsi="Arial" w:cs="Arial"/>
+          <w:strike/>
+          <w:color w:val="000000"/>
+        </w:rPr>
+        <w:t>name: string) and set the return type of Observable&lt;</w:t>
       </w:r>
       <w:proofErr w:type="spellStart"/>
       <w:r>
         <w:rPr>
           <w:rFonts w:ascii="Arial" w:eastAsia="Times New Roman" w:hAnsi="Arial" w:cs="Arial"/>
+          <w:strike/>
           <w:color w:val="000000"/>
         </w:rPr>
         <w:t>IComposer</w:t>
@@ -1116,6 +1548,7 @@
       <w:r>
         <w:rPr>
           <w:rFonts w:ascii="Arial" w:eastAsia="Times New Roman" w:hAnsi="Arial" w:cs="Arial"/>
+          <w:strike/>
           <w:color w:val="000000"/>
         </w:rPr>
         <w:t>[]&gt;</w:t>
@@ -1131,13 +1564,16 @@
         <w:textAlignment w:val="baseline"/>
         <w:rPr>
           <w:rFonts w:ascii="Arial" w:eastAsia="Times New Roman" w:hAnsi="Arial" w:cs="Arial"/>
+          <w:strike/>
           <w:color w:val="000000"/>
         </w:rPr>
       </w:pPr>
       <w:proofErr w:type="spellStart"/>
-      <w:r>
-        <w:rPr>
-          <w:rFonts w:ascii="Arial" w:eastAsia="Times New Roman" w:hAnsi="Arial" w:cs="Arial"/>
+      <w:proofErr w:type="gramStart"/>
+      <w:r>
+        <w:rPr>
+          <w:rFonts w:ascii="Arial" w:eastAsia="Times New Roman" w:hAnsi="Arial" w:cs="Arial"/>
+          <w:strike/>
           <w:color w:val="000000"/>
         </w:rPr>
         <w:t>filterComposers</w:t>
@@ -1146,14 +1582,25 @@
       <w:r>
         <w:rPr>
           <w:rFonts w:ascii="Arial" w:eastAsia="Times New Roman" w:hAnsi="Arial" w:cs="Arial"/>
-          <w:color w:val="000000"/>
-        </w:rPr>
-        <w:t>(name: string): Observable&lt;</w:t>
+          <w:strike/>
+          <w:color w:val="000000"/>
+        </w:rPr>
+        <w:t>(</w:t>
+      </w:r>
+      <w:proofErr w:type="gramEnd"/>
+      <w:r>
+        <w:rPr>
+          <w:rFonts w:ascii="Arial" w:eastAsia="Times New Roman" w:hAnsi="Arial" w:cs="Arial"/>
+          <w:strike/>
+          <w:color w:val="000000"/>
+        </w:rPr>
+        <w:t>name: string): Observable&lt;</w:t>
       </w:r>
       <w:proofErr w:type="spellStart"/>
       <w:r>
         <w:rPr>
           <w:rFonts w:ascii="Arial" w:eastAsia="Times New Roman" w:hAnsi="Arial" w:cs="Arial"/>
+          <w:strike/>
           <w:color w:val="000000"/>
         </w:rPr>
         <w:t>IComposer</w:t>
@@ -1162,6 +1609,7 @@
       <w:r>
         <w:rPr>
           <w:rFonts w:ascii="Arial" w:eastAsia="Times New Roman" w:hAnsi="Arial" w:cs="Arial"/>
+          <w:strike/>
           <w:color w:val="000000"/>
         </w:rPr>
         <w:t>[]&gt;</w:t>
@@ -1177,12 +1625,14 @@
         <w:textAlignment w:val="baseline"/>
         <w:rPr>
           <w:rFonts w:ascii="Arial" w:eastAsia="Times New Roman" w:hAnsi="Arial" w:cs="Arial"/>
-          <w:color w:val="000000"/>
-        </w:rPr>
-      </w:pPr>
-      <w:r>
-        <w:rPr>
-          <w:rFonts w:ascii="Arial" w:eastAsia="Times New Roman" w:hAnsi="Arial" w:cs="Arial"/>
+          <w:strike/>
+          <w:color w:val="000000"/>
+        </w:rPr>
+      </w:pPr>
+      <w:r>
+        <w:rPr>
+          <w:rFonts w:ascii="Arial" w:eastAsia="Times New Roman" w:hAnsi="Arial" w:cs="Arial"/>
+          <w:strike/>
           <w:color w:val="000000"/>
         </w:rPr>
         <w:t xml:space="preserve">Add an import statement for the </w:t>
@@ -1191,6 +1641,7 @@
       <w:r>
         <w:rPr>
           <w:rFonts w:ascii="Arial" w:eastAsia="Times New Roman" w:hAnsi="Arial" w:cs="Arial"/>
+          <w:strike/>
           <w:color w:val="000000"/>
         </w:rPr>
         <w:t>rxjs</w:t>
@@ -1199,9 +1650,28 @@
       <w:r>
         <w:rPr>
           <w:rFonts w:ascii="Arial" w:eastAsia="Times New Roman" w:hAnsi="Arial" w:cs="Arial"/>
-          <w:color w:val="000000"/>
-        </w:rPr>
-        <w:t xml:space="preserve"> map operator </w:t>
+          <w:strike/>
+          <w:color w:val="000000"/>
+        </w:rPr>
+        <w:t xml:space="preserve"> map </w:t>
+      </w:r>
+      <w:proofErr w:type="gramStart"/>
+      <w:r>
+        <w:rPr>
+          <w:rFonts w:ascii="Arial" w:eastAsia="Times New Roman" w:hAnsi="Arial" w:cs="Arial"/>
+          <w:strike/>
+          <w:color w:val="000000"/>
+        </w:rPr>
+        <w:t>operator</w:t>
+      </w:r>
+      <w:proofErr w:type="gramEnd"/>
+      <w:r>
+        <w:rPr>
+          <w:rFonts w:ascii="Arial" w:eastAsia="Times New Roman" w:hAnsi="Arial" w:cs="Arial"/>
+          <w:strike/>
+          <w:color w:val="000000"/>
+        </w:rPr>
+        <w:t> </w:t>
       </w:r>
     </w:p>
     <w:p>
@@ -1214,20 +1684,41 @@
         <w:textAlignment w:val="baseline"/>
         <w:rPr>
           <w:rFonts w:ascii="Arial" w:eastAsia="Times New Roman" w:hAnsi="Arial" w:cs="Arial"/>
-          <w:color w:val="000000"/>
-        </w:rPr>
-      </w:pPr>
-      <w:r>
-        <w:rPr>
-          <w:rFonts w:ascii="Arial" w:eastAsia="Times New Roman" w:hAnsi="Arial" w:cs="Arial"/>
-          <w:color w:val="000000"/>
-        </w:rPr>
-        <w:t>import { map } from ‘</w:t>
+          <w:strike/>
+          <w:color w:val="000000"/>
+        </w:rPr>
+      </w:pPr>
+      <w:r>
+        <w:rPr>
+          <w:rFonts w:ascii="Arial" w:eastAsia="Times New Roman" w:hAnsi="Arial" w:cs="Arial"/>
+          <w:strike/>
+          <w:color w:val="000000"/>
+        </w:rPr>
+        <w:t xml:space="preserve">import </w:t>
+      </w:r>
+      <w:proofErr w:type="gramStart"/>
+      <w:r>
+        <w:rPr>
+          <w:rFonts w:ascii="Arial" w:eastAsia="Times New Roman" w:hAnsi="Arial" w:cs="Arial"/>
+          <w:strike/>
+          <w:color w:val="000000"/>
+        </w:rPr>
+        <w:t>{ map</w:t>
+      </w:r>
+      <w:proofErr w:type="gramEnd"/>
+      <w:r>
+        <w:rPr>
+          <w:rFonts w:ascii="Arial" w:eastAsia="Times New Roman" w:hAnsi="Arial" w:cs="Arial"/>
+          <w:strike/>
+          <w:color w:val="000000"/>
+        </w:rPr>
+        <w:t xml:space="preserve"> } from ‘</w:t>
       </w:r>
       <w:proofErr w:type="spellStart"/>
       <w:r>
         <w:rPr>
           <w:rFonts w:ascii="Arial" w:eastAsia="Times New Roman" w:hAnsi="Arial" w:cs="Arial"/>
+          <w:strike/>
           <w:color w:val="000000"/>
         </w:rPr>
         <w:t>rxjs</w:t>
@@ -1236,6 +1727,7 @@
       <w:r>
         <w:rPr>
           <w:rFonts w:ascii="Arial" w:eastAsia="Times New Roman" w:hAnsi="Arial" w:cs="Arial"/>
+          <w:strike/>
           <w:color w:val="000000"/>
         </w:rPr>
         <w:t>/operators’;</w:t>
@@ -1251,12 +1743,14 @@
         <w:textAlignment w:val="baseline"/>
         <w:rPr>
           <w:rFonts w:ascii="Arial" w:eastAsia="Times New Roman" w:hAnsi="Arial" w:cs="Arial"/>
-          <w:color w:val="000000"/>
-        </w:rPr>
-      </w:pPr>
-      <w:r>
-        <w:rPr>
-          <w:rFonts w:ascii="Arial" w:eastAsia="Times New Roman" w:hAnsi="Arial" w:cs="Arial"/>
+          <w:strike/>
+          <w:color w:val="000000"/>
+        </w:rPr>
+      </w:pPr>
+      <w:r>
+        <w:rPr>
+          <w:rFonts w:ascii="Arial" w:eastAsia="Times New Roman" w:hAnsi="Arial" w:cs="Arial"/>
+          <w:strike/>
           <w:color w:val="000000"/>
         </w:rPr>
         <w:t xml:space="preserve">In the body of the function, return an Observable array of all Composer objects containing the parameter name in their </w:t>
@@ -1265,6 +1759,7 @@
       <w:r>
         <w:rPr>
           <w:rFonts w:ascii="Arial" w:eastAsia="Times New Roman" w:hAnsi="Arial" w:cs="Arial"/>
+          <w:strike/>
           <w:color w:val="000000"/>
         </w:rPr>
         <w:t>fullName</w:t>
@@ -1273,9 +1768,28 @@
       <w:r>
         <w:rPr>
           <w:rFonts w:ascii="Arial" w:eastAsia="Times New Roman" w:hAnsi="Arial" w:cs="Arial"/>
-          <w:color w:val="000000"/>
-        </w:rPr>
-        <w:t>.  We will be using the pipe, map, and filter functions  </w:t>
+          <w:strike/>
+          <w:color w:val="000000"/>
+        </w:rPr>
+        <w:t xml:space="preserve">.  We will be using the pipe, map, and filter </w:t>
+      </w:r>
+      <w:proofErr w:type="gramStart"/>
+      <w:r>
+        <w:rPr>
+          <w:rFonts w:ascii="Arial" w:eastAsia="Times New Roman" w:hAnsi="Arial" w:cs="Arial"/>
+          <w:strike/>
+          <w:color w:val="000000"/>
+        </w:rPr>
+        <w:t>functions</w:t>
+      </w:r>
+      <w:proofErr w:type="gramEnd"/>
+      <w:r>
+        <w:rPr>
+          <w:rFonts w:ascii="Arial" w:eastAsia="Times New Roman" w:hAnsi="Arial" w:cs="Arial"/>
+          <w:strike/>
+          <w:color w:val="000000"/>
+        </w:rPr>
+        <w:t>  </w:t>
       </w:r>
     </w:p>
     <w:p>
@@ -1288,29 +1802,35 @@
         <w:textAlignment w:val="baseline"/>
         <w:rPr>
           <w:rFonts w:ascii="Arial" w:eastAsia="Times New Roman" w:hAnsi="Arial" w:cs="Arial"/>
-          <w:color w:val="000000"/>
-        </w:rPr>
-      </w:pPr>
-      <w:r>
-        <w:rPr>
-          <w:rFonts w:ascii="Arial" w:eastAsia="Times New Roman" w:hAnsi="Arial" w:cs="Arial"/>
+          <w:strike/>
+          <w:color w:val="000000"/>
+        </w:rPr>
+      </w:pPr>
+      <w:r>
+        <w:rPr>
+          <w:rFonts w:ascii="Arial" w:eastAsia="Times New Roman" w:hAnsi="Arial" w:cs="Arial"/>
+          <w:strike/>
           <w:color w:val="000000"/>
         </w:rPr>
         <w:lastRenderedPageBreak/>
         <w:t>return of(</w:t>
       </w:r>
       <w:proofErr w:type="spellStart"/>
-      <w:r>
-        <w:rPr>
-          <w:rFonts w:ascii="Arial" w:eastAsia="Times New Roman" w:hAnsi="Arial" w:cs="Arial"/>
+      <w:proofErr w:type="gramStart"/>
+      <w:r>
+        <w:rPr>
+          <w:rFonts w:ascii="Arial" w:eastAsia="Times New Roman" w:hAnsi="Arial" w:cs="Arial"/>
+          <w:strike/>
           <w:color w:val="000000"/>
         </w:rPr>
         <w:t>this.composers</w:t>
       </w:r>
       <w:proofErr w:type="spellEnd"/>
-      <w:r>
-        <w:rPr>
-          <w:rFonts w:ascii="Arial" w:eastAsia="Times New Roman" w:hAnsi="Arial" w:cs="Arial"/>
+      <w:proofErr w:type="gramEnd"/>
+      <w:r>
+        <w:rPr>
+          <w:rFonts w:ascii="Arial" w:eastAsia="Times New Roman" w:hAnsi="Arial" w:cs="Arial"/>
+          <w:strike/>
           <w:color w:val="000000"/>
         </w:rPr>
         <w:t xml:space="preserve">).pipe(map(composers =&gt; </w:t>
@@ -1319,6 +1839,7 @@
       <w:r>
         <w:rPr>
           <w:rFonts w:ascii="Arial" w:eastAsia="Times New Roman" w:hAnsi="Arial" w:cs="Arial"/>
+          <w:strike/>
           <w:color w:val="000000"/>
         </w:rPr>
         <w:t>composers.filter</w:t>
@@ -1327,6 +1848,7 @@
       <w:r>
         <w:rPr>
           <w:rFonts w:ascii="Arial" w:eastAsia="Times New Roman" w:hAnsi="Arial" w:cs="Arial"/>
+          <w:strike/>
           <w:color w:val="000000"/>
         </w:rPr>
         <w:t xml:space="preserve">(composer =&gt; </w:t>
@@ -1335,6 +1857,7 @@
       <w:r>
         <w:rPr>
           <w:rFonts w:ascii="Arial" w:eastAsia="Times New Roman" w:hAnsi="Arial" w:cs="Arial"/>
+          <w:strike/>
           <w:color w:val="000000"/>
         </w:rPr>
         <w:t>composer.fullName.toLowerCase</w:t>
@@ -1343,6 +1866,7 @@
       <w:r>
         <w:rPr>
           <w:rFonts w:ascii="Arial" w:eastAsia="Times New Roman" w:hAnsi="Arial" w:cs="Arial"/>
+          <w:strike/>
           <w:color w:val="000000"/>
         </w:rPr>
         <w:t>().</w:t>
@@ -1351,6 +1875,7 @@
       <w:r>
         <w:rPr>
           <w:rFonts w:ascii="Arial" w:eastAsia="Times New Roman" w:hAnsi="Arial" w:cs="Arial"/>
+          <w:strike/>
           <w:color w:val="000000"/>
         </w:rPr>
         <w:t>indexOf</w:t>
@@ -1359,6 +1884,7 @@
       <w:r>
         <w:rPr>
           <w:rFonts w:ascii="Arial" w:eastAsia="Times New Roman" w:hAnsi="Arial" w:cs="Arial"/>
+          <w:strike/>
           <w:color w:val="000000"/>
         </w:rPr>
         <w:t>(name) &gt; -1)))</w:t>
@@ -1374,20 +1900,95 @@
         <w:textAlignment w:val="baseline"/>
         <w:rPr>
           <w:rFonts w:ascii="Arial" w:eastAsia="Times New Roman" w:hAnsi="Arial" w:cs="Arial"/>
-          <w:color w:val="000000"/>
-        </w:rPr>
-      </w:pPr>
-      <w:r>
-        <w:rPr>
-          <w:rFonts w:ascii="Arial" w:eastAsia="Times New Roman" w:hAnsi="Arial" w:cs="Arial"/>
-          <w:color w:val="000000"/>
-        </w:rPr>
-        <w:t xml:space="preserve">Note: the pipe() operator is a built-in function that allows us to chain functions together.  The map() function is used when we want to return a new array of objects.  And, the filter() function, as the name suggests, filters an array of data.  We are basically saying, “give me a new Observable array (map()) where the name parameter has characters in the </w:t>
+          <w:strike/>
+          <w:color w:val="000000"/>
+        </w:rPr>
+      </w:pPr>
+      <w:r>
+        <w:rPr>
+          <w:rFonts w:ascii="Arial" w:eastAsia="Times New Roman" w:hAnsi="Arial" w:cs="Arial"/>
+          <w:strike/>
+          <w:color w:val="000000"/>
+        </w:rPr>
+        <w:t xml:space="preserve">Note: the </w:t>
+      </w:r>
+      <w:proofErr w:type="gramStart"/>
+      <w:r>
+        <w:rPr>
+          <w:rFonts w:ascii="Arial" w:eastAsia="Times New Roman" w:hAnsi="Arial" w:cs="Arial"/>
+          <w:strike/>
+          <w:color w:val="000000"/>
+        </w:rPr>
+        <w:t>pipe(</w:t>
+      </w:r>
+      <w:proofErr w:type="gramEnd"/>
+      <w:r>
+        <w:rPr>
+          <w:rFonts w:ascii="Arial" w:eastAsia="Times New Roman" w:hAnsi="Arial" w:cs="Arial"/>
+          <w:strike/>
+          <w:color w:val="000000"/>
+        </w:rPr>
+        <w:t xml:space="preserve">) operator is a built-in function that allows us to chain functions together.  The </w:t>
+      </w:r>
+      <w:proofErr w:type="gramStart"/>
+      <w:r>
+        <w:rPr>
+          <w:rFonts w:ascii="Arial" w:eastAsia="Times New Roman" w:hAnsi="Arial" w:cs="Arial"/>
+          <w:strike/>
+          <w:color w:val="000000"/>
+        </w:rPr>
+        <w:t>map(</w:t>
+      </w:r>
+      <w:proofErr w:type="gramEnd"/>
+      <w:r>
+        <w:rPr>
+          <w:rFonts w:ascii="Arial" w:eastAsia="Times New Roman" w:hAnsi="Arial" w:cs="Arial"/>
+          <w:strike/>
+          <w:color w:val="000000"/>
+        </w:rPr>
+        <w:t xml:space="preserve">) function is used when we want to return a new array of objects.  And, the </w:t>
+      </w:r>
+      <w:proofErr w:type="gramStart"/>
+      <w:r>
+        <w:rPr>
+          <w:rFonts w:ascii="Arial" w:eastAsia="Times New Roman" w:hAnsi="Arial" w:cs="Arial"/>
+          <w:strike/>
+          <w:color w:val="000000"/>
+        </w:rPr>
+        <w:t>filter(</w:t>
+      </w:r>
+      <w:proofErr w:type="gramEnd"/>
+      <w:r>
+        <w:rPr>
+          <w:rFonts w:ascii="Arial" w:eastAsia="Times New Roman" w:hAnsi="Arial" w:cs="Arial"/>
+          <w:strike/>
+          <w:color w:val="000000"/>
+        </w:rPr>
+        <w:t>) function, as the name suggests, filters an array of data.  We are basically saying, “give me a new Observable array (</w:t>
+      </w:r>
+      <w:proofErr w:type="gramStart"/>
+      <w:r>
+        <w:rPr>
+          <w:rFonts w:ascii="Arial" w:eastAsia="Times New Roman" w:hAnsi="Arial" w:cs="Arial"/>
+          <w:strike/>
+          <w:color w:val="000000"/>
+        </w:rPr>
+        <w:t>map(</w:t>
+      </w:r>
+      <w:proofErr w:type="gramEnd"/>
+      <w:r>
+        <w:rPr>
+          <w:rFonts w:ascii="Arial" w:eastAsia="Times New Roman" w:hAnsi="Arial" w:cs="Arial"/>
+          <w:strike/>
+          <w:color w:val="000000"/>
+        </w:rPr>
+        <w:t xml:space="preserve">)) where the name parameter has characters in the </w:t>
       </w:r>
       <w:proofErr w:type="spellStart"/>
       <w:r>
         <w:rPr>
           <w:rFonts w:ascii="Arial" w:eastAsia="Times New Roman" w:hAnsi="Arial" w:cs="Arial"/>
+          <w:strike/>
           <w:color w:val="000000"/>
         </w:rPr>
         <w:t>composer.fullName</w:t>
@@ -1396,6 +1997,7 @@
       <w:r>
         <w:rPr>
           <w:rFonts w:ascii="Arial" w:eastAsia="Times New Roman" w:hAnsi="Arial" w:cs="Arial"/>
+          <w:strike/>
           <w:color w:val="000000"/>
         </w:rPr>
         <w:t xml:space="preserve"> (</w:t>
@@ -1404,6 +2006,7 @@
       <w:r>
         <w:rPr>
           <w:rFonts w:ascii="Arial" w:eastAsia="Times New Roman" w:hAnsi="Arial" w:cs="Arial"/>
+          <w:strike/>
           <w:color w:val="000000"/>
         </w:rPr>
         <w:t>hince</w:t>
@@ -1412,6 +2015,7 @@
       <w:r>
         <w:rPr>
           <w:rFonts w:ascii="Arial" w:eastAsia="Times New Roman" w:hAnsi="Arial" w:cs="Arial"/>
+          <w:strike/>
           <w:color w:val="000000"/>
         </w:rPr>
         <w:t xml:space="preserve"> the </w:t>
@@ -1420,6 +2024,7 @@
       <w:r>
         <w:rPr>
           <w:rFonts w:ascii="Arial" w:eastAsia="Times New Roman" w:hAnsi="Arial" w:cs="Arial"/>
+          <w:strike/>
           <w:color w:val="000000"/>
         </w:rPr>
         <w:t>indexOf</w:t>
@@ -1428,6 +2033,7 @@
       <w:r>
         <w:rPr>
           <w:rFonts w:ascii="Arial" w:eastAsia="Times New Roman" w:hAnsi="Arial" w:cs="Arial"/>
+          <w:strike/>
           <w:color w:val="000000"/>
         </w:rPr>
         <w:t>) call.”</w:t>
@@ -1443,28 +2049,42 @@
         <w:textAlignment w:val="baseline"/>
         <w:rPr>
           <w:rFonts w:ascii="Arial" w:eastAsia="Times New Roman" w:hAnsi="Arial" w:cs="Arial"/>
-          <w:color w:val="000000"/>
-        </w:rPr>
-      </w:pPr>
-      <w:r>
-        <w:rPr>
-          <w:rFonts w:ascii="Arial" w:eastAsia="Times New Roman" w:hAnsi="Arial" w:cs="Arial"/>
+          <w:strike/>
+          <w:color w:val="000000"/>
+        </w:rPr>
+      </w:pPr>
+      <w:r>
+        <w:rPr>
+          <w:rFonts w:ascii="Arial" w:eastAsia="Times New Roman" w:hAnsi="Arial" w:cs="Arial"/>
+          <w:strike/>
           <w:color w:val="000000"/>
         </w:rPr>
         <w:t>composer-</w:t>
       </w:r>
       <w:proofErr w:type="spellStart"/>
-      <w:r>
-        <w:rPr>
-          <w:rFonts w:ascii="Arial" w:eastAsia="Times New Roman" w:hAnsi="Arial" w:cs="Arial"/>
-          <w:color w:val="000000"/>
-        </w:rPr>
-        <w:t>list.component.ts</w:t>
+      <w:proofErr w:type="gramStart"/>
+      <w:r>
+        <w:rPr>
+          <w:rFonts w:ascii="Arial" w:eastAsia="Times New Roman" w:hAnsi="Arial" w:cs="Arial"/>
+          <w:strike/>
+          <w:color w:val="000000"/>
+        </w:rPr>
+        <w:t>list.component</w:t>
+      </w:r>
+      <w:proofErr w:type="gramEnd"/>
+      <w:r>
+        <w:rPr>
+          <w:rFonts w:ascii="Arial" w:eastAsia="Times New Roman" w:hAnsi="Arial" w:cs="Arial"/>
+          <w:strike/>
+          <w:color w:val="000000"/>
+        </w:rPr>
+        <w:t>.ts</w:t>
       </w:r>
       <w:proofErr w:type="spellEnd"/>
       <w:r>
         <w:rPr>
           <w:rFonts w:ascii="Arial" w:eastAsia="Times New Roman" w:hAnsi="Arial" w:cs="Arial"/>
+          <w:strike/>
           <w:color w:val="000000"/>
         </w:rPr>
         <w:t> </w:t>
@@ -1480,20 +2100,24 @@
         <w:textAlignment w:val="baseline"/>
         <w:rPr>
           <w:rFonts w:ascii="Arial" w:eastAsia="Times New Roman" w:hAnsi="Arial" w:cs="Arial"/>
-          <w:color w:val="000000"/>
-        </w:rPr>
-      </w:pPr>
-      <w:r>
-        <w:rPr>
-          <w:rFonts w:ascii="Arial" w:eastAsia="Times New Roman" w:hAnsi="Arial" w:cs="Arial"/>
+          <w:strike/>
+          <w:color w:val="000000"/>
+        </w:rPr>
+      </w:pPr>
+      <w:r>
+        <w:rPr>
+          <w:rFonts w:ascii="Arial" w:eastAsia="Times New Roman" w:hAnsi="Arial" w:cs="Arial"/>
+          <w:strike/>
           <w:color w:val="000000"/>
         </w:rPr>
         <w:t xml:space="preserve">In the body of the </w:t>
       </w:r>
       <w:proofErr w:type="spellStart"/>
-      <w:r>
-        <w:rPr>
-          <w:rFonts w:ascii="Arial" w:eastAsia="Times New Roman" w:hAnsi="Arial" w:cs="Arial"/>
+      <w:proofErr w:type="gramStart"/>
+      <w:r>
+        <w:rPr>
+          <w:rFonts w:ascii="Arial" w:eastAsia="Times New Roman" w:hAnsi="Arial" w:cs="Arial"/>
+          <w:strike/>
           <w:color w:val="000000"/>
         </w:rPr>
         <w:t>filterComposers</w:t>
@@ -1502,14 +2126,25 @@
       <w:r>
         <w:rPr>
           <w:rFonts w:ascii="Arial" w:eastAsia="Times New Roman" w:hAnsi="Arial" w:cs="Arial"/>
-          <w:color w:val="000000"/>
-        </w:rPr>
-        <w:t xml:space="preserve">() function replace the alert() box with a call to the </w:t>
+          <w:strike/>
+          <w:color w:val="000000"/>
+        </w:rPr>
+        <w:t>(</w:t>
+      </w:r>
+      <w:proofErr w:type="gramEnd"/>
+      <w:r>
+        <w:rPr>
+          <w:rFonts w:ascii="Arial" w:eastAsia="Times New Roman" w:hAnsi="Arial" w:cs="Arial"/>
+          <w:strike/>
+          <w:color w:val="000000"/>
+        </w:rPr>
+        <w:t xml:space="preserve">) function replace the alert() box with a call to the </w:t>
       </w:r>
       <w:proofErr w:type="spellStart"/>
       <w:r>
         <w:rPr>
           <w:rFonts w:ascii="Arial" w:eastAsia="Times New Roman" w:hAnsi="Arial" w:cs="Arial"/>
+          <w:strike/>
           <w:color w:val="000000"/>
         </w:rPr>
         <w:t>composerService.filterComposers</w:t>
@@ -1518,25 +2153,10 @@
       <w:r>
         <w:rPr>
           <w:rFonts w:ascii="Arial" w:eastAsia="Times New Roman" w:hAnsi="Arial" w:cs="Arial"/>
-          <w:color w:val="000000"/>
-        </w:rPr>
-        <w:t xml:space="preserve">(name) function and assign the results to the </w:t>
-      </w:r>
-      <w:proofErr w:type="gramStart"/>
-      <w:r>
-        <w:rPr>
-          <w:rFonts w:ascii="Arial" w:eastAsia="Times New Roman" w:hAnsi="Arial" w:cs="Arial"/>
-          <w:color w:val="000000"/>
-        </w:rPr>
-        <w:t>composers</w:t>
-      </w:r>
-      <w:proofErr w:type="gramEnd"/>
-      <w:r>
-        <w:rPr>
-          <w:rFonts w:ascii="Arial" w:eastAsia="Times New Roman" w:hAnsi="Arial" w:cs="Arial"/>
-          <w:color w:val="000000"/>
-        </w:rPr>
-        <w:t xml:space="preserve"> variable </w:t>
+          <w:strike/>
+          <w:color w:val="000000"/>
+        </w:rPr>
+        <w:t>(name) function and assign the results to the composers variable </w:t>
       </w:r>
     </w:p>
     <w:p>
@@ -1549,21 +2169,26 @@
         <w:textAlignment w:val="baseline"/>
         <w:rPr>
           <w:rFonts w:ascii="Arial" w:eastAsia="Times New Roman" w:hAnsi="Arial" w:cs="Arial"/>
+          <w:strike/>
           <w:color w:val="000000"/>
         </w:rPr>
       </w:pPr>
       <w:proofErr w:type="spellStart"/>
-      <w:r>
-        <w:rPr>
-          <w:rFonts w:ascii="Arial" w:eastAsia="Times New Roman" w:hAnsi="Arial" w:cs="Arial"/>
+      <w:proofErr w:type="gramStart"/>
+      <w:r>
+        <w:rPr>
+          <w:rFonts w:ascii="Arial" w:eastAsia="Times New Roman" w:hAnsi="Arial" w:cs="Arial"/>
+          <w:strike/>
           <w:color w:val="000000"/>
         </w:rPr>
         <w:t>this.composers</w:t>
       </w:r>
       <w:proofErr w:type="spellEnd"/>
-      <w:r>
-        <w:rPr>
-          <w:rFonts w:ascii="Arial" w:eastAsia="Times New Roman" w:hAnsi="Arial" w:cs="Arial"/>
+      <w:proofErr w:type="gramEnd"/>
+      <w:r>
+        <w:rPr>
+          <w:rFonts w:ascii="Arial" w:eastAsia="Times New Roman" w:hAnsi="Arial" w:cs="Arial"/>
+          <w:strike/>
           <w:color w:val="000000"/>
         </w:rPr>
         <w:t xml:space="preserve"> = </w:t>
@@ -1572,6 +2197,7 @@
       <w:r>
         <w:rPr>
           <w:rFonts w:ascii="Arial" w:eastAsia="Times New Roman" w:hAnsi="Arial" w:cs="Arial"/>
+          <w:strike/>
           <w:color w:val="000000"/>
         </w:rPr>
         <w:t>this.composerService.filterComposers</w:t>
@@ -1580,6 +2206,7 @@
       <w:r>
         <w:rPr>
           <w:rFonts w:ascii="Arial" w:eastAsia="Times New Roman" w:hAnsi="Arial" w:cs="Arial"/>
+          <w:strike/>
           <w:color w:val="000000"/>
         </w:rPr>
         <w:t>(name);</w:t>
@@ -1606,6 +2233,7 @@
         <w:t xml:space="preserve">Run and test the application by entering names in the </w:t>
       </w:r>
       <w:proofErr w:type="spellStart"/>
+      <w:proofErr w:type="gramStart"/>
       <w:r>
         <w:rPr>
           <w:rFonts w:ascii="Arial" w:eastAsia="Times New Roman" w:hAnsi="Arial" w:cs="Arial"/>
@@ -1614,6 +2242,7 @@
         <w:t>txtSearchControl</w:t>
       </w:r>
       <w:proofErr w:type="spellEnd"/>
+      <w:proofErr w:type="gramEnd"/>
       <w:r>
         <w:rPr>
           <w:rFonts w:ascii="Arial" w:eastAsia="Times New Roman" w:hAnsi="Arial" w:cs="Arial"/>
@@ -1723,7 +2352,7 @@
 </file>
 
 <file path=word/numbering.xml><?xml version="1.0" encoding="utf-8"?>
-<w:numbering xmlns:wpc="http://schemas.microsoft.com/office/word/2010/wordprocessingCanvas" xmlns:cx="http://schemas.microsoft.com/office/drawing/2014/chartex" xmlns:cx1="http://schemas.microsoft.com/office/drawing/2015/9/8/chartex" xmlns:cx2="http://schemas.microsoft.com/office/drawing/2015/10/21/chartex" xmlns:cx3="http://schemas.microsoft.com/office/drawing/2016/5/9/chartex" xmlns:cx4="http://schemas.microsoft.com/office/drawing/2016/5/10/chartex" xmlns:cx5="http://schemas.microsoft.com/office/drawing/2016/5/11/chartex" xmlns:cx6="http://schemas.microsoft.com/office/drawing/2016/5/12/chartex" xmlns:cx7="http://schemas.microsoft.com/office/drawing/2016/5/13/chartex" xmlns:cx8="http://schemas.microsoft.com/office/drawing/2016/5/14/chartex" xmlns:mc="http://schemas.openxmlformats.org/markup-compatibility/2006" xmlns:aink="http://schemas.microsoft.com/office/drawing/2016/ink" xmlns:am3d="http://schemas.microsoft.com/office/drawing/2017/model3d" xmlns:o="urn:schemas-microsoft-com:office:office" xmlns:r="http://schemas.openxmlformats.org/officeDocument/2006/relationships" xmlns:m="http://schemas.openxmlformats.org/officeDocument/2006/math" xmlns:v="urn:schemas-microsoft-com:vml" xmlns:wp14="http://schemas.microsoft.com/office/word/2010/wordprocessingDrawing" xmlns:wp="http://schemas.openxmlformats.org/drawingml/2006/wordprocessingDrawing" xmlns:w10="urn:schemas-microsoft-com:office:word" xmlns:w="http://schemas.openxmlformats.org/wordprocessingml/2006/main" xmlns:w14="http://schemas.microsoft.com/office/word/2010/wordml" xmlns:w15="http://schemas.microsoft.com/office/word/2012/wordml" xmlns:w16cex="http://schemas.microsoft.com/office/word/2018/wordml/cex" xmlns:w16cid="http://schemas.microsoft.com/office/word/2016/wordml/cid" xmlns:w16="http://schemas.microsoft.com/office/word/2018/wordml" xmlns:w16se="http://schemas.microsoft.com/office/word/2015/wordml/symex" xmlns:wpg="http://schemas.microsoft.com/office/word/2010/wordprocessingGroup" xmlns:wpi="http://schemas.microsoft.com/office/word/2010/wordprocessingInk" xmlns:wne="http://schemas.microsoft.com/office/word/2006/wordml" xmlns:wps="http://schemas.microsoft.com/office/word/2010/wordprocessingShape" mc:Ignorable="w14 w15 w16se w16cid w16 w16cex wp14">
+<w:numbering xmlns:wpc="http://schemas.microsoft.com/office/word/2010/wordprocessingCanvas" xmlns:cx="http://schemas.microsoft.com/office/drawing/2014/chartex" xmlns:cx1="http://schemas.microsoft.com/office/drawing/2015/9/8/chartex" xmlns:cx2="http://schemas.microsoft.com/office/drawing/2015/10/21/chartex" xmlns:cx3="http://schemas.microsoft.com/office/drawing/2016/5/9/chartex" xmlns:cx4="http://schemas.microsoft.com/office/drawing/2016/5/10/chartex" xmlns:cx5="http://schemas.microsoft.com/office/drawing/2016/5/11/chartex" xmlns:cx6="http://schemas.microsoft.com/office/drawing/2016/5/12/chartex" xmlns:cx7="http://schemas.microsoft.com/office/drawing/2016/5/13/chartex" xmlns:cx8="http://schemas.microsoft.com/office/drawing/2016/5/14/chartex" xmlns:mc="http://schemas.openxmlformats.org/markup-compatibility/2006" xmlns:aink="http://schemas.microsoft.com/office/drawing/2016/ink" xmlns:am3d="http://schemas.microsoft.com/office/drawing/2017/model3d" xmlns:o="urn:schemas-microsoft-com:office:office" xmlns:oel="http://schemas.microsoft.com/office/2019/extlst" xmlns:r="http://schemas.openxmlformats.org/officeDocument/2006/relationships" xmlns:m="http://schemas.openxmlformats.org/officeDocument/2006/math" xmlns:v="urn:schemas-microsoft-com:vml" xmlns:wp14="http://schemas.microsoft.com/office/word/2010/wordprocessingDrawing" xmlns:wp="http://schemas.openxmlformats.org/drawingml/2006/wordprocessingDrawing" xmlns:w10="urn:schemas-microsoft-com:office:word" xmlns:w="http://schemas.openxmlformats.org/wordprocessingml/2006/main" xmlns:w14="http://schemas.microsoft.com/office/word/2010/wordml" xmlns:w15="http://schemas.microsoft.com/office/word/2012/wordml" xmlns:w16cex="http://schemas.microsoft.com/office/word/2018/wordml/cex" xmlns:w16cid="http://schemas.microsoft.com/office/word/2016/wordml/cid" xmlns:w16="http://schemas.microsoft.com/office/word/2018/wordml" xmlns:w16sdtdh="http://schemas.microsoft.com/office/word/2020/wordml/sdtdatahash" xmlns:w16se="http://schemas.microsoft.com/office/word/2015/wordml/symex" xmlns:wpg="http://schemas.microsoft.com/office/word/2010/wordprocessingGroup" xmlns:wpi="http://schemas.microsoft.com/office/word/2010/wordprocessingInk" xmlns:wne="http://schemas.microsoft.com/office/word/2006/wordml" xmlns:wps="http://schemas.microsoft.com/office/word/2010/wordprocessingShape" mc:Ignorable="w14 w15 w16se w16cid w16 w16cex w16sdtdh wp14">
   <w:abstractNum w:abstractNumId="0" w15:restartNumberingAfterBreak="0">
     <w:nsid w:val="21835C70"/>
     <w:multiLevelType w:val="multilevel"/>
@@ -3363,124 +3992,60 @@
       </w:rPr>
     </w:lvl>
   </w:abstractNum>
-  <w:num w:numId="1">
+  <w:num w:numId="1" w16cid:durableId="1621640482">
     <w:abstractNumId w:val="8"/>
   </w:num>
-  <w:num w:numId="2">
+  <w:num w:numId="2" w16cid:durableId="1893467689">
     <w:abstractNumId w:val="10"/>
   </w:num>
-  <w:num w:numId="3">
+  <w:num w:numId="3" w16cid:durableId="385184084">
     <w:abstractNumId w:val="4"/>
   </w:num>
-  <w:num w:numId="4">
+  <w:num w:numId="4" w16cid:durableId="1367681326">
     <w:abstractNumId w:val="1"/>
   </w:num>
-  <w:num w:numId="5">
+  <w:num w:numId="5" w16cid:durableId="159582162">
     <w:abstractNumId w:val="1"/>
-    <w:lvlOverride w:ilvl="3">
-      <w:lvl w:ilvl="3">
-        <w:numFmt w:val="bullet"/>
-        <w:lvlText w:val=""/>
-        <w:lvlJc w:val="left"/>
-        <w:pPr>
-          <w:tabs>
-            <w:tab w:val="num" w:pos="2880"/>
-          </w:tabs>
-          <w:ind w:left="2880" w:hanging="360"/>
-        </w:pPr>
-        <w:rPr>
-          <w:rFonts w:ascii="Symbol" w:hAnsi="Symbol" w:hint="default"/>
-          <w:sz w:val="20"/>
-        </w:rPr>
-      </w:lvl>
-    </w:lvlOverride>
+    <w:lvlOverride w:ilvl="0"/>
   </w:num>
-  <w:num w:numId="6">
+  <w:num w:numId="6" w16cid:durableId="602033521">
     <w:abstractNumId w:val="3"/>
   </w:num>
-  <w:num w:numId="7">
+  <w:num w:numId="7" w16cid:durableId="1504465701">
     <w:abstractNumId w:val="2"/>
   </w:num>
-  <w:num w:numId="8">
+  <w:num w:numId="8" w16cid:durableId="797993848">
     <w:abstractNumId w:val="2"/>
-    <w:lvlOverride w:ilvl="3">
-      <w:lvl w:ilvl="3">
-        <w:numFmt w:val="bullet"/>
-        <w:lvlText w:val=""/>
-        <w:lvlJc w:val="left"/>
-        <w:pPr>
-          <w:tabs>
-            <w:tab w:val="num" w:pos="2880"/>
-          </w:tabs>
-          <w:ind w:left="2880" w:hanging="360"/>
-        </w:pPr>
-        <w:rPr>
-          <w:rFonts w:ascii="Symbol" w:hAnsi="Symbol" w:hint="default"/>
-          <w:sz w:val="20"/>
-        </w:rPr>
-      </w:lvl>
-    </w:lvlOverride>
+    <w:lvlOverride w:ilvl="0"/>
   </w:num>
-  <w:num w:numId="9">
+  <w:num w:numId="9" w16cid:durableId="784277608">
     <w:abstractNumId w:val="7"/>
   </w:num>
-  <w:num w:numId="10">
+  <w:num w:numId="10" w16cid:durableId="160044086">
     <w:abstractNumId w:val="7"/>
-    <w:lvlOverride w:ilvl="3">
-      <w:lvl w:ilvl="3">
-        <w:numFmt w:val="bullet"/>
-        <w:lvlText w:val=""/>
-        <w:lvlJc w:val="left"/>
-        <w:pPr>
-          <w:tabs>
-            <w:tab w:val="num" w:pos="2880"/>
-          </w:tabs>
-          <w:ind w:left="2880" w:hanging="360"/>
-        </w:pPr>
-        <w:rPr>
-          <w:rFonts w:ascii="Symbol" w:hAnsi="Symbol" w:hint="default"/>
-          <w:sz w:val="20"/>
-        </w:rPr>
-      </w:lvl>
-    </w:lvlOverride>
+    <w:lvlOverride w:ilvl="0"/>
   </w:num>
-  <w:num w:numId="11">
+  <w:num w:numId="11" w16cid:durableId="663045812">
     <w:abstractNumId w:val="0"/>
   </w:num>
-  <w:num w:numId="12">
+  <w:num w:numId="12" w16cid:durableId="815876472">
     <w:abstractNumId w:val="5"/>
   </w:num>
-  <w:num w:numId="13">
+  <w:num w:numId="13" w16cid:durableId="472187094">
     <w:abstractNumId w:val="5"/>
-    <w:lvlOverride w:ilvl="3">
-      <w:lvl w:ilvl="3">
-        <w:numFmt w:val="bullet"/>
-        <w:lvlText w:val=""/>
-        <w:lvlJc w:val="left"/>
-        <w:pPr>
-          <w:tabs>
-            <w:tab w:val="num" w:pos="2880"/>
-          </w:tabs>
-          <w:ind w:left="2880" w:hanging="360"/>
-        </w:pPr>
-        <w:rPr>
-          <w:rFonts w:ascii="Symbol" w:hAnsi="Symbol" w:hint="default"/>
-          <w:sz w:val="20"/>
-        </w:rPr>
-      </w:lvl>
-    </w:lvlOverride>
+    <w:lvlOverride w:ilvl="0"/>
   </w:num>
-  <w:num w:numId="14">
+  <w:num w:numId="14" w16cid:durableId="675155475">
     <w:abstractNumId w:val="9"/>
   </w:num>
-  <w:num w:numId="15">
+  <w:num w:numId="15" w16cid:durableId="164054176">
     <w:abstractNumId w:val="6"/>
   </w:num>
 </w:numbering>
 </file>
 
 <file path=word/styles.xml><?xml version="1.0" encoding="utf-8"?>
-<w:styles xmlns:mc="http://schemas.openxmlformats.org/markup-compatibility/2006" xmlns:r="http://schemas.openxmlformats.org/officeDocument/2006/relationships" xmlns:w="http://schemas.openxmlformats.org/wordprocessingml/2006/main" xmlns:w14="http://schemas.microsoft.com/office/word/2010/wordml" xmlns:w15="http://schemas.microsoft.com/office/word/2012/wordml" xmlns:w16cex="http://schemas.microsoft.com/office/word/2018/wordml/cex" xmlns:w16cid="http://schemas.microsoft.com/office/word/2016/wordml/cid" xmlns:w16="http://schemas.microsoft.com/office/word/2018/wordml" xmlns:w16se="http://schemas.microsoft.com/office/word/2015/wordml/symex" mc:Ignorable="w14 w15 w16se w16cid w16 w16cex">
+<w:styles xmlns:mc="http://schemas.openxmlformats.org/markup-compatibility/2006" xmlns:r="http://schemas.openxmlformats.org/officeDocument/2006/relationships" xmlns:w="http://schemas.openxmlformats.org/wordprocessingml/2006/main" xmlns:w14="http://schemas.microsoft.com/office/word/2010/wordml" xmlns:w15="http://schemas.microsoft.com/office/word/2012/wordml" xmlns:w16cex="http://schemas.microsoft.com/office/word/2018/wordml/cex" xmlns:w16cid="http://schemas.microsoft.com/office/word/2016/wordml/cid" xmlns:w16="http://schemas.microsoft.com/office/word/2018/wordml" xmlns:w16sdtdh="http://schemas.microsoft.com/office/word/2020/wordml/sdtdatahash" xmlns:w16se="http://schemas.microsoft.com/office/word/2015/wordml/symex" mc:Ignorable="w14 w15 w16se w16cid w16 w16cex w16sdtdh">
   <w:docDefaults>
     <w:rPrDefault>
       <w:rPr>
@@ -3602,6 +4167,7 @@
     <w:lsdException w:name="HTML Sample" w:semiHidden="1" w:unhideWhenUsed="1"/>
     <w:lsdException w:name="HTML Typewriter" w:semiHidden="1" w:unhideWhenUsed="1"/>
     <w:lsdException w:name="HTML Variable" w:semiHidden="1" w:unhideWhenUsed="1"/>
+    <w:lsdException w:name="Normal Table" w:semiHidden="1" w:unhideWhenUsed="1"/>
     <w:lsdException w:name="annotation subject" w:semiHidden="1" w:unhideWhenUsed="1"/>
     <w:lsdException w:name="No List" w:semiHidden="1" w:unhideWhenUsed="1"/>
     <w:lsdException w:name="Outline List 1" w:semiHidden="1" w:unhideWhenUsed="1"/>
@@ -3648,8 +4214,10 @@
     <w:lsdException w:name="Table Subtle 2" w:semiHidden="1" w:unhideWhenUsed="1"/>
     <w:lsdException w:name="Table Web 1" w:semiHidden="1" w:unhideWhenUsed="1"/>
     <w:lsdException w:name="Table Web 2" w:semiHidden="1" w:unhideWhenUsed="1"/>
+    <w:lsdException w:name="Table Web 3" w:semiHidden="1" w:unhideWhenUsed="1"/>
     <w:lsdException w:name="Balloon Text" w:semiHidden="1" w:unhideWhenUsed="1"/>
     <w:lsdException w:name="Table Grid" w:uiPriority="39"/>
+    <w:lsdException w:name="Table Theme" w:semiHidden="1" w:unhideWhenUsed="1"/>
     <w:lsdException w:name="Placeholder Text" w:semiHidden="1"/>
     <w:lsdException w:name="No Spacing" w:uiPriority="1" w:qFormat="1"/>
     <w:lsdException w:name="Light Shading" w:uiPriority="60"/>

</xml_diff>